<commit_message>
Added information about setings
</commit_message>
<xml_diff>
--- a/Manual v0.1.docx
+++ b/Manual v0.1.docx
@@ -1,6 +1,6 @@
 
 <file path=word/document.xml><?xml version="1.0" encoding="utf-8"?>
-<w:document xmlns:wpc="http://schemas.microsoft.com/office/word/2010/wordprocessingCanvas" xmlns:cx="http://schemas.microsoft.com/office/drawing/2014/chartex" xmlns:cx1="http://schemas.microsoft.com/office/drawing/2015/9/8/chartex" xmlns:cx2="http://schemas.microsoft.com/office/drawing/2015/10/21/chartex" xmlns:cx3="http://schemas.microsoft.com/office/drawing/2016/5/9/chartex" xmlns:cx4="http://schemas.microsoft.com/office/drawing/2016/5/10/chartex" xmlns:cx5="http://schemas.microsoft.com/office/drawing/2016/5/11/chartex" xmlns:cx6="http://schemas.microsoft.com/office/drawing/2016/5/12/chartex" xmlns:cx7="http://schemas.microsoft.com/office/drawing/2016/5/13/chartex" xmlns:cx8="http://schemas.microsoft.com/office/drawing/2016/5/14/chartex" xmlns:mc="http://schemas.openxmlformats.org/markup-compatibility/2006" xmlns:aink="http://schemas.microsoft.com/office/drawing/2016/ink" xmlns:am3d="http://schemas.microsoft.com/office/drawing/2017/model3d" xmlns:o="urn:schemas-microsoft-com:office:office" xmlns:oel="http://schemas.microsoft.com/office/2019/extlst" xmlns:r="http://schemas.openxmlformats.org/officeDocument/2006/relationships" xmlns:m="http://schemas.openxmlformats.org/officeDocument/2006/math" xmlns:v="urn:schemas-microsoft-com:vml" xmlns:wp14="http://schemas.microsoft.com/office/word/2010/wordprocessingDrawing" xmlns:wp="http://schemas.openxmlformats.org/drawingml/2006/wordprocessingDrawing" xmlns:w10="urn:schemas-microsoft-com:office:word" xmlns:w="http://schemas.openxmlformats.org/wordprocessingml/2006/main" xmlns:w14="http://schemas.microsoft.com/office/word/2010/wordml" xmlns:w15="http://schemas.microsoft.com/office/word/2012/wordml" xmlns:w16cex="http://schemas.microsoft.com/office/word/2018/wordml/cex" xmlns:w16cid="http://schemas.microsoft.com/office/word/2016/wordml/cid" xmlns:w16="http://schemas.microsoft.com/office/word/2018/wordml" xmlns:w16du="http://schemas.microsoft.com/office/word/2023/wordml/word16du" xmlns:w16sdtdh="http://schemas.microsoft.com/office/word/2020/wordml/sdtdatahash" xmlns:w16se="http://schemas.microsoft.com/office/word/2015/wordml/symex" xmlns:wpg="http://schemas.microsoft.com/office/word/2010/wordprocessingGroup" xmlns:wpi="http://schemas.microsoft.com/office/word/2010/wordprocessingInk" xmlns:wne="http://schemas.microsoft.com/office/word/2006/wordml" xmlns:wps="http://schemas.microsoft.com/office/word/2010/wordprocessingShape" mc:Ignorable="w14 w15 w16se w16cid w16 w16cex w16sdtdh wp14">
+<w:document xmlns:wpc="http://schemas.microsoft.com/office/word/2010/wordprocessingCanvas" xmlns:cx="http://schemas.microsoft.com/office/drawing/2014/chartex" xmlns:mc="http://schemas.openxmlformats.org/markup-compatibility/2006" xmlns:o="urn:schemas-microsoft-com:office:office" xmlns:r="http://schemas.openxmlformats.org/officeDocument/2006/relationships" xmlns:m="http://schemas.openxmlformats.org/officeDocument/2006/math" xmlns:v="urn:schemas-microsoft-com:vml" xmlns:wp14="http://schemas.microsoft.com/office/word/2010/wordprocessingDrawing" xmlns:wp="http://schemas.openxmlformats.org/drawingml/2006/wordprocessingDrawing" xmlns:w10="urn:schemas-microsoft-com:office:word" xmlns:w="http://schemas.openxmlformats.org/wordprocessingml/2006/main" xmlns:w14="http://schemas.microsoft.com/office/word/2010/wordml" xmlns:w15="http://schemas.microsoft.com/office/word/2012/wordml" xmlns:w16se="http://schemas.microsoft.com/office/word/2015/wordml/symex" xmlns:wpg="http://schemas.microsoft.com/office/word/2010/wordprocessingGroup" xmlns:wpi="http://schemas.microsoft.com/office/word/2010/wordprocessingInk" xmlns:wne="http://schemas.microsoft.com/office/word/2006/wordml" xmlns:wps="http://schemas.microsoft.com/office/word/2010/wordprocessingShape" mc:Ignorable="w14 w15 w16se wp14">
   <w:body>
     <w:p>
       <w:pPr>
@@ -651,16 +651,7 @@
           <w:spacing w:val="2"/>
           <w:shd w:val="clear" w:color="auto" w:fill="FFFFFF"/>
         </w:rPr>
-        <w:t>инимальные требования к мощности и площади нагревателей, их расположению</w:t>
-      </w:r>
-      <w:r>
-        <w:rPr>
-          <w:rFonts w:ascii="Roboto" w:hAnsi="Roboto"/>
-          <w:color w:val="202124"/>
-          <w:spacing w:val="2"/>
-          <w:shd w:val="clear" w:color="auto" w:fill="FFFFFF"/>
-        </w:rPr>
-        <w:t xml:space="preserve">, </w:t>
+        <w:t xml:space="preserve">инимальные требования к мощности и площади нагревателей, их расположению, </w:t>
       </w:r>
       <w:r>
         <w:rPr>
@@ -989,7 +980,7 @@
     </w:p>
     <w:p>
       <w:pPr>
-        <w:pStyle w:val="ListParagraph"/>
+        <w:pStyle w:val="a4"/>
         <w:numPr>
           <w:ilvl w:val="0"/>
           <w:numId w:val="2"/>
@@ -1021,7 +1012,7 @@
     </w:p>
     <w:p>
       <w:pPr>
-        <w:pStyle w:val="ListParagraph"/>
+        <w:pStyle w:val="a4"/>
         <w:numPr>
           <w:ilvl w:val="0"/>
           <w:numId w:val="2"/>
@@ -1061,7 +1052,7 @@
     </w:p>
     <w:p>
       <w:pPr>
-        <w:pStyle w:val="ListParagraph"/>
+        <w:pStyle w:val="a4"/>
         <w:numPr>
           <w:ilvl w:val="0"/>
           <w:numId w:val="2"/>
@@ -1084,7 +1075,7 @@
     </w:p>
     <w:p>
       <w:pPr>
-        <w:pStyle w:val="ListParagraph"/>
+        <w:pStyle w:val="a4"/>
         <w:numPr>
           <w:ilvl w:val="0"/>
           <w:numId w:val="2"/>
@@ -1311,7 +1302,6 @@
         </w:rPr>
         <w:t>R</w:t>
       </w:r>
-      <w:proofErr w:type="gramStart"/>
       <w:r>
         <w:rPr>
           <w:rFonts w:cstheme="minorHAnsi"/>
@@ -1334,16 +1324,7 @@
           <w:sz w:val="24"/>
           <w:szCs w:val="24"/>
         </w:rPr>
-        <w:t>все</w:t>
-      </w:r>
-      <w:proofErr w:type="gramEnd"/>
-      <w:r>
-        <w:rPr>
-          <w:rFonts w:cstheme="minorHAnsi"/>
-          <w:sz w:val="24"/>
-          <w:szCs w:val="24"/>
-        </w:rPr>
-        <w:t xml:space="preserve"> паралельно. П</w:t>
+        <w:t>все паралельно. П</w:t>
       </w:r>
       <w:r>
         <w:rPr>
@@ -1590,7 +1571,7 @@
       <w:hyperlink r:id="rId9" w:history="1">
         <w:r>
           <w:rPr>
-            <w:rStyle w:val="Hyperlink"/>
+            <w:rStyle w:val="a3"/>
             <w:rFonts w:cstheme="minorHAnsi"/>
             <w:sz w:val="24"/>
             <w:szCs w:val="24"/>
@@ -1658,7 +1639,7 @@
       <w:hyperlink r:id="rId10" w:history="1">
         <w:r>
           <w:rPr>
-            <w:rStyle w:val="Hyperlink"/>
+            <w:rStyle w:val="a3"/>
             <w:rFonts w:cstheme="minorHAnsi"/>
             <w:sz w:val="24"/>
             <w:szCs w:val="24"/>
@@ -1668,7 +1649,7 @@
         </w:r>
         <w:r>
           <w:rPr>
-            <w:rStyle w:val="Hyperlink"/>
+            <w:rStyle w:val="a3"/>
             <w:rFonts w:cstheme="minorHAnsi"/>
             <w:sz w:val="24"/>
             <w:szCs w:val="24"/>
@@ -1677,7 +1658,7 @@
         </w:r>
         <w:r>
           <w:rPr>
-            <w:rStyle w:val="Hyperlink"/>
+            <w:rStyle w:val="a3"/>
             <w:rFonts w:cstheme="minorHAnsi"/>
             <w:sz w:val="24"/>
             <w:szCs w:val="24"/>
@@ -1687,28 +1668,7 @@
         </w:r>
         <w:r>
           <w:rPr>
-            <w:rStyle w:val="Hyperlink"/>
-            <w:rFonts w:cstheme="minorHAnsi"/>
-            <w:sz w:val="24"/>
-            <w:szCs w:val="24"/>
-          </w:rPr>
-          <w:t>.</w:t>
-        </w:r>
-        <w:proofErr w:type="spellStart"/>
-        <w:r>
-          <w:rPr>
-            <w:rStyle w:val="Hyperlink"/>
-            <w:rFonts w:cstheme="minorHAnsi"/>
-            <w:sz w:val="24"/>
-            <w:szCs w:val="24"/>
-            <w:lang w:val="en-US"/>
-          </w:rPr>
-          <w:t>aliexpress</w:t>
-        </w:r>
-        <w:proofErr w:type="spellEnd"/>
-        <w:r>
-          <w:rPr>
-            <w:rStyle w:val="Hyperlink"/>
+            <w:rStyle w:val="a3"/>
             <w:rFonts w:cstheme="minorHAnsi"/>
             <w:sz w:val="24"/>
             <w:szCs w:val="24"/>
@@ -1717,7 +1677,26 @@
         </w:r>
         <w:r>
           <w:rPr>
-            <w:rStyle w:val="Hyperlink"/>
+            <w:rStyle w:val="a3"/>
+            <w:rFonts w:cstheme="minorHAnsi"/>
+            <w:sz w:val="24"/>
+            <w:szCs w:val="24"/>
+            <w:lang w:val="en-US"/>
+          </w:rPr>
+          <w:t>aliexpress</w:t>
+        </w:r>
+        <w:r>
+          <w:rPr>
+            <w:rStyle w:val="a3"/>
+            <w:rFonts w:cstheme="minorHAnsi"/>
+            <w:sz w:val="24"/>
+            <w:szCs w:val="24"/>
+          </w:rPr>
+          <w:t>.</w:t>
+        </w:r>
+        <w:r>
+          <w:rPr>
+            <w:rStyle w:val="a3"/>
             <w:rFonts w:cstheme="minorHAnsi"/>
             <w:sz w:val="24"/>
             <w:szCs w:val="24"/>
@@ -1727,7 +1706,7 @@
         </w:r>
         <w:r>
           <w:rPr>
-            <w:rStyle w:val="Hyperlink"/>
+            <w:rStyle w:val="a3"/>
             <w:rFonts w:cstheme="minorHAnsi"/>
             <w:sz w:val="24"/>
             <w:szCs w:val="24"/>
@@ -1736,7 +1715,7 @@
         </w:r>
         <w:r>
           <w:rPr>
-            <w:rStyle w:val="Hyperlink"/>
+            <w:rStyle w:val="a3"/>
             <w:rFonts w:cstheme="minorHAnsi"/>
             <w:sz w:val="24"/>
             <w:szCs w:val="24"/>
@@ -1746,7 +1725,7 @@
         </w:r>
         <w:r>
           <w:rPr>
-            <w:rStyle w:val="Hyperlink"/>
+            <w:rStyle w:val="a3"/>
             <w:rFonts w:cstheme="minorHAnsi"/>
             <w:sz w:val="24"/>
             <w:szCs w:val="24"/>
@@ -1755,7 +1734,7 @@
         </w:r>
         <w:r>
           <w:rPr>
-            <w:rStyle w:val="Hyperlink"/>
+            <w:rStyle w:val="a3"/>
             <w:rFonts w:cstheme="minorHAnsi"/>
             <w:sz w:val="24"/>
             <w:szCs w:val="24"/>
@@ -1852,13 +1831,15 @@
           <w:rFonts w:cstheme="minorHAnsi"/>
           <w:sz w:val="24"/>
           <w:szCs w:val="24"/>
-        </w:rPr>
-      </w:pPr>
-      <w:r>
-        <w:rPr>
-          <w:rFonts w:cstheme="minorHAnsi"/>
-          <w:sz w:val="24"/>
-          <w:szCs w:val="24"/>
+          <w:lang w:val="en-US"/>
+        </w:rPr>
+      </w:pPr>
+      <w:r>
+        <w:rPr>
+          <w:rFonts w:cstheme="minorHAnsi"/>
+          <w:sz w:val="24"/>
+          <w:szCs w:val="24"/>
+          <w:lang w:val="en-US"/>
         </w:rPr>
         <w:t xml:space="preserve">3.5 </w:t>
       </w:r>
@@ -1876,6 +1857,7 @@
           <w:rFonts w:cstheme="minorHAnsi"/>
           <w:sz w:val="24"/>
           <w:szCs w:val="24"/>
+          <w:lang w:val="en-US"/>
         </w:rPr>
         <w:t xml:space="preserve"> </w:t>
       </w:r>
@@ -1893,6 +1875,7 @@
           <w:rFonts w:cstheme="minorHAnsi"/>
           <w:sz w:val="24"/>
           <w:szCs w:val="24"/>
+          <w:lang w:val="en-US"/>
         </w:rPr>
         <w:t xml:space="preserve"> </w:t>
       </w:r>
@@ -1910,6 +1893,7 @@
           <w:rFonts w:cstheme="minorHAnsi"/>
           <w:sz w:val="24"/>
           <w:szCs w:val="24"/>
+          <w:lang w:val="en-US"/>
         </w:rPr>
         <w:t>, 320</w:t>
       </w:r>
@@ -1927,6 +1911,7 @@
           <w:rFonts w:cstheme="minorHAnsi"/>
           <w:sz w:val="24"/>
           <w:szCs w:val="24"/>
+          <w:lang w:val="en-US"/>
         </w:rPr>
         <w:t xml:space="preserve">480, </w:t>
       </w:r>
@@ -1944,6 +1929,7 @@
           <w:rFonts w:cstheme="minorHAnsi"/>
           <w:sz w:val="24"/>
           <w:szCs w:val="24"/>
+          <w:lang w:val="en-US"/>
         </w:rPr>
         <w:t xml:space="preserve">9486 </w:t>
       </w:r>
@@ -1955,6 +1941,7 @@
           <w:rFonts w:cstheme="minorHAnsi"/>
           <w:sz w:val="24"/>
           <w:szCs w:val="24"/>
+          <w:lang w:val="en-US"/>
         </w:rPr>
       </w:pPr>
     </w:p>
@@ -2074,19 +2061,113 @@
           <w:rFonts w:cstheme="minorHAnsi"/>
           <w:sz w:val="24"/>
           <w:szCs w:val="24"/>
-          <w:lang w:val="en-US"/>
         </w:rPr>
       </w:pPr>
       <w:hyperlink r:id="rId12" w:history="1">
         <w:r>
           <w:rPr>
-            <w:rStyle w:val="Hyperlink"/>
+            <w:rStyle w:val="a3"/>
             <w:rFonts w:cstheme="minorHAnsi"/>
             <w:sz w:val="24"/>
             <w:szCs w:val="24"/>
             <w:lang w:val="en-US"/>
           </w:rPr>
-          <w:t>https://www.aliexpress.com/item/32996912257.html</w:t>
+          <w:t>https</w:t>
+        </w:r>
+        <w:r>
+          <w:rPr>
+            <w:rStyle w:val="a3"/>
+            <w:rFonts w:cstheme="minorHAnsi"/>
+            <w:sz w:val="24"/>
+            <w:szCs w:val="24"/>
+          </w:rPr>
+          <w:t>://</w:t>
+        </w:r>
+        <w:r>
+          <w:rPr>
+            <w:rStyle w:val="a3"/>
+            <w:rFonts w:cstheme="minorHAnsi"/>
+            <w:sz w:val="24"/>
+            <w:szCs w:val="24"/>
+            <w:lang w:val="en-US"/>
+          </w:rPr>
+          <w:t>www</w:t>
+        </w:r>
+        <w:r>
+          <w:rPr>
+            <w:rStyle w:val="a3"/>
+            <w:rFonts w:cstheme="minorHAnsi"/>
+            <w:sz w:val="24"/>
+            <w:szCs w:val="24"/>
+          </w:rPr>
+          <w:t>.</w:t>
+        </w:r>
+        <w:r>
+          <w:rPr>
+            <w:rStyle w:val="a3"/>
+            <w:rFonts w:cstheme="minorHAnsi"/>
+            <w:sz w:val="24"/>
+            <w:szCs w:val="24"/>
+            <w:lang w:val="en-US"/>
+          </w:rPr>
+          <w:t>aliexpress</w:t>
+        </w:r>
+        <w:r>
+          <w:rPr>
+            <w:rStyle w:val="a3"/>
+            <w:rFonts w:cstheme="minorHAnsi"/>
+            <w:sz w:val="24"/>
+            <w:szCs w:val="24"/>
+          </w:rPr>
+          <w:t>.</w:t>
+        </w:r>
+        <w:r>
+          <w:rPr>
+            <w:rStyle w:val="a3"/>
+            <w:rFonts w:cstheme="minorHAnsi"/>
+            <w:sz w:val="24"/>
+            <w:szCs w:val="24"/>
+            <w:lang w:val="en-US"/>
+          </w:rPr>
+          <w:t>com</w:t>
+        </w:r>
+        <w:r>
+          <w:rPr>
+            <w:rStyle w:val="a3"/>
+            <w:rFonts w:cstheme="minorHAnsi"/>
+            <w:sz w:val="24"/>
+            <w:szCs w:val="24"/>
+          </w:rPr>
+          <w:t>/</w:t>
+        </w:r>
+        <w:r>
+          <w:rPr>
+            <w:rStyle w:val="a3"/>
+            <w:rFonts w:cstheme="minorHAnsi"/>
+            <w:sz w:val="24"/>
+            <w:szCs w:val="24"/>
+            <w:lang w:val="en-US"/>
+          </w:rPr>
+          <w:t>item</w:t>
+        </w:r>
+        <w:r>
+          <w:rPr>
+            <w:rStyle w:val="a3"/>
+            <w:rFonts w:cstheme="minorHAnsi"/>
+            <w:sz w:val="24"/>
+            <w:szCs w:val="24"/>
+          </w:rPr>
+          <w:t>/32996912257.</w:t>
+        </w:r>
+        <w:r>
+          <w:rPr>
+            <w:rStyle w:val="a3"/>
+            <w:rFonts w:cstheme="minorHAnsi"/>
+            <w:sz w:val="24"/>
+            <w:szCs w:val="24"/>
+            <w:lang w:val="en-US"/>
+          </w:rPr>
+          <w:t>html</w:t>
         </w:r>
       </w:hyperlink>
     </w:p>
@@ -2097,7 +2178,6 @@
           <w:rFonts w:cstheme="minorHAnsi"/>
           <w:sz w:val="24"/>
           <w:szCs w:val="24"/>
-          <w:lang w:val="en-US"/>
         </w:rPr>
       </w:pPr>
     </w:p>
@@ -2110,7 +2190,6 @@
           <w:bCs/>
           <w:sz w:val="36"/>
           <w:szCs w:val="36"/>
-          <w:lang w:val="en-US"/>
         </w:rPr>
       </w:pPr>
       <w:r>
@@ -2139,23 +2218,7 @@
           <w:sz w:val="24"/>
           <w:szCs w:val="24"/>
         </w:rPr>
-        <w:t>Резистивные</w:t>
-      </w:r>
-      <w:r>
-        <w:rPr>
-          <w:rFonts w:cstheme="minorHAnsi"/>
-          <w:sz w:val="24"/>
-          <w:szCs w:val="24"/>
-        </w:rPr>
-        <w:t xml:space="preserve"> </w:t>
-      </w:r>
-      <w:r>
-        <w:rPr>
-          <w:rFonts w:cstheme="minorHAnsi"/>
-          <w:sz w:val="24"/>
-          <w:szCs w:val="24"/>
-        </w:rPr>
-        <w:t>4+1</w:t>
+        <w:t>Резистивные 4+1</w:t>
       </w:r>
     </w:p>
     <w:p>
@@ -2506,7 +2569,7 @@
     </w:p>
     <w:p>
       <w:pPr>
-        <w:pStyle w:val="ListParagraph"/>
+        <w:pStyle w:val="a4"/>
         <w:numPr>
           <w:ilvl w:val="0"/>
           <w:numId w:val="4"/>
@@ -2529,7 +2592,7 @@
     </w:p>
     <w:p>
       <w:pPr>
-        <w:pStyle w:val="ListParagraph"/>
+        <w:pStyle w:val="a4"/>
         <w:numPr>
           <w:ilvl w:val="0"/>
           <w:numId w:val="4"/>
@@ -2552,7 +2615,7 @@
     </w:p>
     <w:p>
       <w:pPr>
-        <w:pStyle w:val="ListParagraph"/>
+        <w:pStyle w:val="a4"/>
         <w:numPr>
           <w:ilvl w:val="0"/>
           <w:numId w:val="4"/>
@@ -2575,7 +2638,7 @@
     </w:p>
     <w:p>
       <w:pPr>
-        <w:pStyle w:val="ListParagraph"/>
+        <w:pStyle w:val="a4"/>
         <w:numPr>
           <w:ilvl w:val="0"/>
           <w:numId w:val="4"/>
@@ -2678,7 +2741,7 @@
     </w:p>
     <w:p>
       <w:pPr>
-        <w:pStyle w:val="ListParagraph"/>
+        <w:pStyle w:val="a4"/>
         <w:numPr>
           <w:ilvl w:val="0"/>
           <w:numId w:val="1"/>
@@ -2706,7 +2769,7 @@
     </w:p>
     <w:p>
       <w:pPr>
-        <w:pStyle w:val="ListParagraph"/>
+        <w:pStyle w:val="a4"/>
         <w:spacing w:after="0" w:line="240" w:lineRule="auto"/>
         <w:ind w:left="456"/>
       </w:pPr>
@@ -2737,7 +2800,7 @@
     </w:p>
     <w:p>
       <w:pPr>
-        <w:pStyle w:val="ListParagraph"/>
+        <w:pStyle w:val="a4"/>
         <w:numPr>
           <w:ilvl w:val="0"/>
           <w:numId w:val="1"/>
@@ -2787,7 +2850,6 @@
         </w:rPr>
         <w:t>\R</w:t>
       </w:r>
-      <w:proofErr w:type="spellStart"/>
       <w:r>
         <w:rPr>
           <w:sz w:val="28"/>
@@ -2796,16 +2858,15 @@
         </w:rPr>
         <w:t>ight</w:t>
       </w:r>
-      <w:proofErr w:type="spellEnd"/>
-    </w:p>
-    <w:p>
-      <w:pPr>
-        <w:spacing w:after="0" w:line="240" w:lineRule="auto"/>
-      </w:pPr>
-    </w:p>
-    <w:p>
-      <w:pPr>
-        <w:pStyle w:val="ListParagraph"/>
+    </w:p>
+    <w:p>
+      <w:pPr>
+        <w:spacing w:after="0" w:line="240" w:lineRule="auto"/>
+      </w:pPr>
+    </w:p>
+    <w:p>
+      <w:pPr>
+        <w:pStyle w:val="a4"/>
         <w:numPr>
           <w:ilvl w:val="0"/>
           <w:numId w:val="1"/>
@@ -2844,7 +2905,7 @@
     </w:p>
     <w:p>
       <w:pPr>
-        <w:pStyle w:val="ListParagraph"/>
+        <w:pStyle w:val="a4"/>
         <w:numPr>
           <w:ilvl w:val="0"/>
           <w:numId w:val="1"/>
@@ -2865,7 +2926,7 @@
     </w:p>
     <w:p>
       <w:pPr>
-        <w:pStyle w:val="ListParagraph"/>
+        <w:pStyle w:val="a4"/>
         <w:spacing w:after="0" w:line="240" w:lineRule="auto"/>
         <w:rPr>
           <w:rFonts w:cstheme="minorHAnsi"/>
@@ -2889,6 +2950,7 @@
           <w:noProof/>
           <w:sz w:val="24"/>
           <w:szCs w:val="24"/>
+          <w:lang w:eastAsia="ru-RU"/>
         </w:rPr>
         <w:lastRenderedPageBreak/>
         <w:drawing>
@@ -2956,6 +3018,7 @@
           <w:noProof/>
           <w:sz w:val="24"/>
           <w:szCs w:val="24"/>
+          <w:lang w:eastAsia="ru-RU"/>
         </w:rPr>
         <w:drawing>
           <wp:inline distT="0" distB="0" distL="0" distR="0" wp14:anchorId="39126F64" wp14:editId="12C32124">
@@ -3022,6 +3085,7 @@
           <w:noProof/>
           <w:sz w:val="24"/>
           <w:szCs w:val="24"/>
+          <w:lang w:eastAsia="ru-RU"/>
         </w:rPr>
         <w:drawing>
           <wp:inline distT="0" distB="0" distL="0" distR="0" wp14:anchorId="2FAD4ACB" wp14:editId="043EB787">
@@ -3090,6 +3154,14 @@
           <w:sz w:val="24"/>
           <w:szCs w:val="24"/>
         </w:rPr>
+        <w:br/>
+      </w:r>
+      <w:r>
+        <w:rPr>
+          <w:rFonts w:cstheme="minorHAnsi"/>
+          <w:sz w:val="24"/>
+          <w:szCs w:val="24"/>
+        </w:rPr>
         <w:br w:type="column"/>
       </w:r>
       <w:r>
@@ -3101,58 +3173,7 @@
           <w:szCs w:val="36"/>
         </w:rPr>
         <w:lastRenderedPageBreak/>
-        <w:t>Известные проблемы и решения</w:t>
-      </w:r>
-      <w:r>
-        <w:rPr>
-          <w:rFonts w:cstheme="minorHAnsi"/>
-          <w:b/>
-          <w:bCs/>
-          <w:sz w:val="36"/>
-          <w:szCs w:val="36"/>
-        </w:rPr>
-        <w:t>:</w:t>
-      </w:r>
-    </w:p>
-    <w:p>
-      <w:pPr>
-        <w:spacing w:after="0" w:line="240" w:lineRule="auto"/>
-        <w:rPr>
-          <w:rFonts w:cstheme="minorHAnsi"/>
-          <w:sz w:val="24"/>
-          <w:szCs w:val="24"/>
-        </w:rPr>
-      </w:pPr>
-    </w:p>
-    <w:p>
-      <w:pPr>
-        <w:pStyle w:val="ListParagraph"/>
-        <w:numPr>
-          <w:ilvl w:val="0"/>
-          <w:numId w:val="5"/>
-        </w:numPr>
-        <w:spacing w:after="0" w:line="240" w:lineRule="auto"/>
-        <w:rPr>
-          <w:rFonts w:cstheme="minorHAnsi"/>
-          <w:sz w:val="24"/>
-          <w:szCs w:val="24"/>
-        </w:rPr>
-      </w:pPr>
-      <w:r>
-        <w:rPr>
-          <w:rFonts w:cstheme="minorHAnsi"/>
-          <w:sz w:val="24"/>
-          <w:szCs w:val="24"/>
-        </w:rPr>
-        <w:t>Шум на графиках \ нестабильные показания термопар – чаще всего вызваны проблемами по их питанию. Нужно выполнить все рекомендации из раздела Термопары</w:t>
-      </w:r>
-      <w:r>
-        <w:rPr>
-          <w:rFonts w:cstheme="minorHAnsi"/>
-          <w:sz w:val="24"/>
-          <w:szCs w:val="24"/>
-        </w:rPr>
-        <w:t>.</w:t>
+        <w:t>Настройки приложения Thermo Plotter</w:t>
       </w:r>
     </w:p>
     <w:p>
@@ -3172,6 +3193,499 @@
           <w:noProof/>
           <w:sz w:val="36"/>
           <w:szCs w:val="36"/>
+          <w:lang w:eastAsia="ru-RU"/>
+        </w:rPr>
+        <w:drawing>
+          <wp:inline distT="0" distB="0" distL="0" distR="0" wp14:anchorId="252D02B1" wp14:editId="5C28804B">
+            <wp:extent cx="6031230" cy="4607560"/>
+            <wp:effectExtent l="0" t="0" r="7620" b="2540"/>
+            <wp:docPr id="1" name="Рисунок 1"/>
+            <wp:cNvGraphicFramePr>
+              <a:graphicFrameLocks xmlns:a="http://schemas.openxmlformats.org/drawingml/2006/main" noChangeAspect="1"/>
+            </wp:cNvGraphicFramePr>
+            <a:graphic xmlns:a="http://schemas.openxmlformats.org/drawingml/2006/main">
+              <a:graphicData uri="http://schemas.openxmlformats.org/drawingml/2006/picture">
+                <pic:pic xmlns:pic="http://schemas.openxmlformats.org/drawingml/2006/picture">
+                  <pic:nvPicPr>
+                    <pic:cNvPr id="1" name="6285321030515935066.jpg"/>
+                    <pic:cNvPicPr/>
+                  </pic:nvPicPr>
+                  <pic:blipFill>
+                    <a:blip r:embed="rId16">
+                      <a:extLst>
+                        <a:ext uri="{28A0092B-C50C-407E-A947-70E740481C1C}">
+                          <a14:useLocalDpi xmlns:a14="http://schemas.microsoft.com/office/drawing/2010/main" val="0"/>
+                        </a:ext>
+                      </a:extLst>
+                    </a:blip>
+                    <a:stretch>
+                      <a:fillRect/>
+                    </a:stretch>
+                  </pic:blipFill>
+                  <pic:spPr>
+                    <a:xfrm>
+                      <a:off x="0" y="0"/>
+                      <a:ext cx="6031230" cy="4607560"/>
+                    </a:xfrm>
+                    <a:prstGeom prst="rect">
+                      <a:avLst/>
+                    </a:prstGeom>
+                  </pic:spPr>
+                </pic:pic>
+              </a:graphicData>
+            </a:graphic>
+          </wp:inline>
+        </w:drawing>
+      </w:r>
+      <w:r>
+        <w:rPr>
+          <w:rFonts w:cstheme="minorHAnsi"/>
+          <w:sz w:val="24"/>
+          <w:szCs w:val="24"/>
+        </w:rPr>
+        <w:br/>
+      </w:r>
+      <w:r>
+        <w:rPr>
+          <w:rFonts w:cstheme="minorHAnsi"/>
+          <w:sz w:val="24"/>
+          <w:szCs w:val="24"/>
+        </w:rPr>
+        <w:br/>
+        <w:t>1. Переключает профили</w:t>
+      </w:r>
+      <w:r>
+        <w:rPr>
+          <w:rFonts w:cstheme="minorHAnsi"/>
+          <w:sz w:val="24"/>
+          <w:szCs w:val="24"/>
+        </w:rPr>
+        <w:br/>
+        <w:t>2. Кнопки загрузки \ сохранения профиля в Файл и в станцию.</w:t>
+      </w:r>
+      <w:r>
+        <w:rPr>
+          <w:rFonts w:cstheme="minorHAnsi"/>
+          <w:sz w:val="24"/>
+          <w:szCs w:val="24"/>
+        </w:rPr>
+        <w:br/>
+        <w:t xml:space="preserve">(Open \ Save File - работа с файлом на пк, Read \ Write - работа с памятью станции) </w:t>
+      </w:r>
+      <w:r>
+        <w:rPr>
+          <w:rFonts w:cstheme="minorHAnsi"/>
+          <w:sz w:val="24"/>
+          <w:szCs w:val="24"/>
+        </w:rPr>
+        <w:br/>
+        <w:t>при переключении профиля все настройки в окне загружаются из памяти станции.</w:t>
+      </w:r>
+      <w:r>
+        <w:rPr>
+          <w:rFonts w:cstheme="minorHAnsi"/>
+          <w:sz w:val="24"/>
+          <w:szCs w:val="24"/>
+        </w:rPr>
+        <w:br/>
+        <w:t>3. Область параметров ПИД</w:t>
+      </w:r>
+      <w:r>
+        <w:rPr>
+          <w:rFonts w:cstheme="minorHAnsi"/>
+          <w:sz w:val="24"/>
+          <w:szCs w:val="24"/>
+        </w:rPr>
+        <w:br/>
+        <w:t>4. Область параметров профиля</w:t>
+      </w:r>
+      <w:r>
+        <w:rPr>
+          <w:rFonts w:cstheme="minorHAnsi"/>
+          <w:sz w:val="24"/>
+          <w:szCs w:val="24"/>
+        </w:rPr>
+        <w:br/>
+        <w:t>5. Дополнительные настройки (макс отклонение платы / макс коррекция ВИ / НИ. / длительность автопаузы / коэфициент участия ВИ в коррекции )</w:t>
+      </w:r>
+      <w:r>
+        <w:rPr>
+          <w:rFonts w:cstheme="minorHAnsi"/>
+          <w:sz w:val="24"/>
+          <w:szCs w:val="24"/>
+        </w:rPr>
+        <w:br/>
+      </w:r>
+      <w:r>
+        <w:rPr>
+          <w:rFonts w:cstheme="minorHAnsi"/>
+          <w:sz w:val="24"/>
+          <w:szCs w:val="24"/>
+        </w:rPr>
+        <w:br/>
+        <w:t xml:space="preserve">6. Включить режим редактирования графика перетаскиванием мышью: </w:t>
+      </w:r>
+      <w:r>
+        <w:rPr>
+          <w:rFonts w:cstheme="minorHAnsi"/>
+          <w:sz w:val="24"/>
+          <w:szCs w:val="24"/>
+        </w:rPr>
+        <w:br/>
+        <w:t xml:space="preserve">   Заранее выбираем нужный профиль. </w:t>
+      </w:r>
+      <w:r>
+        <w:rPr>
+          <w:rFonts w:cstheme="minorHAnsi"/>
+          <w:sz w:val="24"/>
+          <w:szCs w:val="24"/>
+        </w:rPr>
+        <w:br/>
+        <w:t xml:space="preserve">   Нажимаем Edit Mode, не закрывая окна Settings взаимодействуем с графиком профиля: </w:t>
+      </w:r>
+      <w:r>
+        <w:rPr>
+          <w:rFonts w:cstheme="minorHAnsi"/>
+          <w:sz w:val="24"/>
+          <w:szCs w:val="24"/>
+        </w:rPr>
+        <w:br/>
+        <w:t xml:space="preserve"> - двойное нажатие Левой кнопкой выбирает точку, </w:t>
+      </w:r>
+      <w:r>
+        <w:rPr>
+          <w:rFonts w:cstheme="minorHAnsi"/>
+          <w:sz w:val="24"/>
+          <w:szCs w:val="24"/>
+        </w:rPr>
+        <w:br/>
+        <w:t xml:space="preserve"> - нажатие и удержание правой кнопки точку перетаскивает. </w:t>
+      </w:r>
+      <w:r>
+        <w:rPr>
+          <w:rFonts w:cstheme="minorHAnsi"/>
+          <w:sz w:val="24"/>
+          <w:szCs w:val="24"/>
+        </w:rPr>
+        <w:br/>
+        <w:t xml:space="preserve">По окончании редактирования обязательно нажать Apply Edit. </w:t>
+      </w:r>
+      <w:r>
+        <w:rPr>
+          <w:rFonts w:cstheme="minorHAnsi"/>
+          <w:sz w:val="24"/>
+          <w:szCs w:val="24"/>
+        </w:rPr>
+        <w:br/>
+        <w:t>Потом Save File. Потом Write чтобы записать в станцию</w:t>
+      </w:r>
+      <w:r>
+        <w:rPr>
+          <w:rFonts w:cstheme="minorHAnsi"/>
+          <w:sz w:val="24"/>
+          <w:szCs w:val="24"/>
+        </w:rPr>
+        <w:br/>
+      </w:r>
+      <w:r>
+        <w:rPr>
+          <w:rFonts w:cstheme="minorHAnsi"/>
+          <w:sz w:val="24"/>
+          <w:szCs w:val="24"/>
+        </w:rPr>
+        <w:br/>
+        <w:t>7. Закрытие окна</w:t>
+      </w:r>
+      <w:r>
+        <w:rPr>
+          <w:rFonts w:cstheme="minorHAnsi"/>
+          <w:sz w:val="24"/>
+          <w:szCs w:val="24"/>
+        </w:rPr>
+        <w:br/>
+      </w:r>
+      <w:r>
+        <w:rPr>
+          <w:rFonts w:cstheme="minorHAnsi"/>
+          <w:sz w:val="24"/>
+          <w:szCs w:val="24"/>
+        </w:rPr>
+        <w:br/>
+      </w:r>
+      <w:r>
+        <w:rPr>
+          <w:rFonts w:ascii="Roboto" w:eastAsia="Times New Roman" w:hAnsi="Roboto" w:cs="Times New Roman"/>
+          <w:b/>
+          <w:color w:val="000000"/>
+          <w:kern w:val="0"/>
+          <w:sz w:val="24"/>
+          <w:szCs w:val="24"/>
+          <w:lang w:eastAsia="ru-RU"/>
+          <w14:ligatures w14:val="none"/>
+        </w:rPr>
+        <w:t>Для сохранения профиля в станцию:</w:t>
+      </w:r>
+      <w:r>
+        <w:rPr>
+          <w:rFonts w:ascii="Roboto" w:eastAsia="Times New Roman" w:hAnsi="Roboto" w:cs="Times New Roman"/>
+          <w:color w:val="000000"/>
+          <w:kern w:val="0"/>
+          <w:sz w:val="24"/>
+          <w:szCs w:val="24"/>
+          <w:lang w:eastAsia="ru-RU"/>
+          <w14:ligatures w14:val="none"/>
+        </w:rPr>
+        <w:br/>
+        <w:t>- кнопками (1) выбираем позиц</w:t>
+      </w:r>
+      <w:r>
+        <w:rPr>
+          <w:rFonts w:ascii="Roboto" w:eastAsia="Times New Roman" w:hAnsi="Roboto" w:cs="Times New Roman"/>
+          <w:color w:val="000000"/>
+          <w:kern w:val="0"/>
+          <w:sz w:val="24"/>
+          <w:szCs w:val="24"/>
+          <w:lang w:eastAsia="ru-RU"/>
+          <w14:ligatures w14:val="none"/>
+        </w:rPr>
+        <w:t>ию профиля.</w:t>
+      </w:r>
+      <w:r>
+        <w:rPr>
+          <w:rFonts w:ascii="Roboto" w:eastAsia="Times New Roman" w:hAnsi="Roboto" w:cs="Times New Roman"/>
+          <w:color w:val="000000"/>
+          <w:kern w:val="0"/>
+          <w:sz w:val="24"/>
+          <w:szCs w:val="24"/>
+          <w:lang w:eastAsia="ru-RU"/>
+          <w14:ligatures w14:val="none"/>
+        </w:rPr>
+        <w:br/>
+        <w:t>- Open file - выбираем нужный профиль из файла (</w:t>
+      </w:r>
+      <w:r>
+        <w:rPr>
+          <w:rFonts w:ascii="Roboto" w:eastAsia="Times New Roman" w:hAnsi="Roboto" w:cs="Times New Roman"/>
+          <w:color w:val="000000"/>
+          <w:kern w:val="0"/>
+          <w:sz w:val="24"/>
+          <w:szCs w:val="24"/>
+          <w:lang w:eastAsia="ru-RU"/>
+          <w14:ligatures w14:val="none"/>
+        </w:rPr>
+        <w:t>по умолчанию папка ..</w:t>
+      </w:r>
+      <w:r>
+        <w:rPr>
+          <w:rFonts w:ascii="Roboto" w:eastAsia="Times New Roman" w:hAnsi="Roboto" w:cs="Times New Roman"/>
+          <w:color w:val="000000"/>
+          <w:kern w:val="0"/>
+          <w:sz w:val="24"/>
+          <w:szCs w:val="24"/>
+          <w:lang w:eastAsia="ru-RU"/>
+          <w14:ligatures w14:val="none"/>
+        </w:rPr>
+        <w:t>Plotter</w:t>
+      </w:r>
+      <w:r>
+        <w:rPr>
+          <w:rFonts w:ascii="Roboto" w:eastAsia="Times New Roman" w:hAnsi="Roboto" w:cs="Times New Roman"/>
+          <w:color w:val="000000"/>
+          <w:kern w:val="0"/>
+          <w:sz w:val="24"/>
+          <w:szCs w:val="24"/>
+          <w:lang w:eastAsia="ru-RU"/>
+          <w14:ligatures w14:val="none"/>
+        </w:rPr>
+        <w:t>\</w:t>
+      </w:r>
+      <w:r>
+        <w:rPr>
+          <w:rFonts w:ascii="Roboto" w:eastAsia="Times New Roman" w:hAnsi="Roboto" w:cs="Times New Roman"/>
+          <w:color w:val="000000"/>
+          <w:kern w:val="0"/>
+          <w:sz w:val="24"/>
+          <w:szCs w:val="24"/>
+          <w:lang w:val="en-US" w:eastAsia="ru-RU"/>
+          <w14:ligatures w14:val="none"/>
+        </w:rPr>
+        <w:t>profiles</w:t>
+      </w:r>
+      <w:r>
+        <w:rPr>
+          <w:rFonts w:ascii="Roboto" w:eastAsia="Times New Roman" w:hAnsi="Roboto" w:cs="Times New Roman"/>
+          <w:color w:val="000000"/>
+          <w:kern w:val="0"/>
+          <w:sz w:val="24"/>
+          <w:szCs w:val="24"/>
+          <w:lang w:eastAsia="ru-RU"/>
+          <w14:ligatures w14:val="none"/>
+        </w:rPr>
+        <w:t>\</w:t>
+      </w:r>
+      <w:r>
+        <w:rPr>
+          <w:rFonts w:ascii="Roboto" w:eastAsia="Times New Roman" w:hAnsi="Roboto" w:cs="Times New Roman"/>
+          <w:color w:val="000000"/>
+          <w:kern w:val="0"/>
+          <w:sz w:val="24"/>
+          <w:szCs w:val="24"/>
+          <w:lang w:eastAsia="ru-RU"/>
+          <w14:ligatures w14:val="none"/>
+        </w:rPr>
+        <w:t>)</w:t>
+      </w:r>
+      <w:r>
+        <w:rPr>
+          <w:rFonts w:ascii="Roboto" w:eastAsia="Times New Roman" w:hAnsi="Roboto" w:cs="Times New Roman"/>
+          <w:color w:val="000000"/>
+          <w:kern w:val="0"/>
+          <w:sz w:val="24"/>
+          <w:szCs w:val="24"/>
+          <w:lang w:eastAsia="ru-RU"/>
+          <w14:ligatures w14:val="none"/>
+        </w:rPr>
+        <w:br/>
+        <w:t>- Write - записывает профиль в память станции</w:t>
+      </w:r>
+      <w:r>
+        <w:rPr>
+          <w:rFonts w:ascii="Roboto" w:eastAsia="Times New Roman" w:hAnsi="Roboto" w:cs="Times New Roman"/>
+          <w:color w:val="000000"/>
+          <w:kern w:val="0"/>
+          <w:sz w:val="24"/>
+          <w:szCs w:val="24"/>
+          <w:lang w:eastAsia="ru-RU"/>
+          <w14:ligatures w14:val="none"/>
+        </w:rPr>
+        <w:br/>
+      </w:r>
+      <w:r>
+        <w:rPr>
+          <w:rFonts w:ascii="Roboto" w:eastAsia="Times New Roman" w:hAnsi="Roboto" w:cs="Times New Roman"/>
+          <w:color w:val="000000"/>
+          <w:kern w:val="0"/>
+          <w:sz w:val="24"/>
+          <w:szCs w:val="24"/>
+          <w:lang w:eastAsia="ru-RU"/>
+          <w14:ligatures w14:val="none"/>
+        </w:rPr>
+        <w:br/>
+        <w:t>При необходимости повторить для остальных позиций</w:t>
+      </w:r>
+    </w:p>
+    <w:p>
+      <w:pPr>
+        <w:spacing w:after="0" w:line="240" w:lineRule="auto"/>
+        <w:rPr>
+          <w:rFonts w:cstheme="minorHAnsi"/>
+          <w:sz w:val="24"/>
+          <w:szCs w:val="24"/>
+        </w:rPr>
+      </w:pPr>
+    </w:p>
+    <w:p>
+      <w:pPr>
+        <w:spacing w:after="0" w:line="240" w:lineRule="auto"/>
+        <w:rPr>
+          <w:rFonts w:cstheme="minorHAnsi"/>
+          <w:b/>
+          <w:bCs/>
+          <w:sz w:val="36"/>
+          <w:szCs w:val="36"/>
+        </w:rPr>
+      </w:pPr>
+      <w:r>
+        <w:rPr>
+          <w:rFonts w:cstheme="minorHAnsi"/>
+          <w:sz w:val="24"/>
+          <w:szCs w:val="24"/>
+        </w:rPr>
+        <w:br w:type="column"/>
+      </w:r>
+      <w:r>
+        <w:rPr>
+          <w:rFonts w:cstheme="minorHAnsi"/>
+          <w:b/>
+          <w:bCs/>
+          <w:sz w:val="36"/>
+          <w:szCs w:val="36"/>
+        </w:rPr>
+        <w:lastRenderedPageBreak/>
+        <w:t>Известные проблемы и решения</w:t>
+      </w:r>
+      <w:r>
+        <w:rPr>
+          <w:rFonts w:cstheme="minorHAnsi"/>
+          <w:b/>
+          <w:bCs/>
+          <w:sz w:val="36"/>
+          <w:szCs w:val="36"/>
+        </w:rPr>
+        <w:t>:</w:t>
+      </w:r>
+    </w:p>
+    <w:p>
+      <w:pPr>
+        <w:spacing w:after="0" w:line="240" w:lineRule="auto"/>
+        <w:rPr>
+          <w:rFonts w:cstheme="minorHAnsi"/>
+          <w:sz w:val="24"/>
+          <w:szCs w:val="24"/>
+        </w:rPr>
+      </w:pPr>
+    </w:p>
+    <w:p>
+      <w:pPr>
+        <w:pStyle w:val="a4"/>
+        <w:numPr>
+          <w:ilvl w:val="0"/>
+          <w:numId w:val="5"/>
+        </w:numPr>
+        <w:spacing w:after="0" w:line="240" w:lineRule="auto"/>
+        <w:rPr>
+          <w:rFonts w:cstheme="minorHAnsi"/>
+          <w:sz w:val="24"/>
+          <w:szCs w:val="24"/>
+        </w:rPr>
+      </w:pPr>
+      <w:r>
+        <w:rPr>
+          <w:rFonts w:cstheme="minorHAnsi"/>
+          <w:sz w:val="24"/>
+          <w:szCs w:val="24"/>
+        </w:rPr>
+        <w:t>Шум на графиках \ нестабильные показания термопар – чаще всего вызваны проблемами по их питан</w:t>
+      </w:r>
+      <w:bookmarkStart w:id="0" w:name="_GoBack"/>
+      <w:bookmarkEnd w:id="0"/>
+      <w:r>
+        <w:rPr>
+          <w:rFonts w:cstheme="minorHAnsi"/>
+          <w:sz w:val="24"/>
+          <w:szCs w:val="24"/>
+        </w:rPr>
+        <w:t>ию. Нужно выполнить все рекомендации из раздела Термопары.</w:t>
+      </w:r>
+    </w:p>
+    <w:p>
+      <w:pPr>
+        <w:spacing w:after="0" w:line="240" w:lineRule="auto"/>
+        <w:rPr>
+          <w:rFonts w:cstheme="minorHAnsi"/>
+          <w:sz w:val="24"/>
+          <w:szCs w:val="24"/>
+        </w:rPr>
+      </w:pPr>
+      <w:r>
+        <w:rPr>
+          <w:rFonts w:cstheme="minorHAnsi"/>
+          <w:b/>
+          <w:bCs/>
+          <w:noProof/>
+          <w:sz w:val="36"/>
+          <w:szCs w:val="36"/>
+          <w:lang w:eastAsia="ru-RU"/>
         </w:rPr>
         <w:drawing>
           <wp:inline distT="0" distB="0" distL="0" distR="0" wp14:anchorId="7D1E5D8A" wp14:editId="0F813B1C">
@@ -3191,7 +3705,7 @@
                     </pic:cNvPicPr>
                   </pic:nvPicPr>
                   <pic:blipFill>
-                    <a:blip r:embed="rId16">
+                    <a:blip r:embed="rId17">
                       <a:extLst>
                         <a:ext uri="{28A0092B-C50C-407E-A947-70E740481C1C}">
                           <a14:useLocalDpi xmlns:a14="http://schemas.microsoft.com/office/drawing/2010/main" val="0"/>
@@ -3245,7 +3759,7 @@
     </w:p>
     <w:p>
       <w:pPr>
-        <w:pStyle w:val="ListParagraph"/>
+        <w:pStyle w:val="a4"/>
         <w:numPr>
           <w:ilvl w:val="0"/>
           <w:numId w:val="5"/>
@@ -3328,7 +3842,6 @@
         </w:rPr>
         <w:t>.</w:t>
       </w:r>
-      <w:proofErr w:type="spellStart"/>
       <w:r>
         <w:rPr>
           <w:rFonts w:cstheme="minorHAnsi"/>
@@ -3340,7 +3853,6 @@
         </w:rPr>
         <w:t>ini</w:t>
       </w:r>
-      <w:proofErr w:type="spellEnd"/>
       <w:r>
         <w:rPr>
           <w:rFonts w:cstheme="minorHAnsi"/>
@@ -3362,6 +3874,7 @@
       <w:r>
         <w:rPr>
           <w:noProof/>
+          <w:lang w:eastAsia="ru-RU"/>
         </w:rPr>
         <w:drawing>
           <wp:inline distT="0" distB="0" distL="0" distR="0" wp14:anchorId="0C99C25E" wp14:editId="34F36BDA">
@@ -3381,7 +3894,7 @@
                     </pic:cNvPicPr>
                   </pic:nvPicPr>
                   <pic:blipFill>
-                    <a:blip r:embed="rId17">
+                    <a:blip r:embed="rId18">
                       <a:extLst>
                         <a:ext uri="{28A0092B-C50C-407E-A947-70E740481C1C}">
                           <a14:useLocalDpi xmlns:a14="http://schemas.microsoft.com/office/drawing/2010/main" val="0"/>
@@ -3415,7 +3928,7 @@
     </w:p>
     <w:p>
       <w:pPr>
-        <w:pStyle w:val="ListParagraph"/>
+        <w:pStyle w:val="a4"/>
         <w:numPr>
           <w:ilvl w:val="0"/>
           <w:numId w:val="5"/>
@@ -3485,6 +3998,7 @@
       <w:r>
         <w:rPr>
           <w:noProof/>
+          <w:lang w:eastAsia="ru-RU"/>
         </w:rPr>
         <w:drawing>
           <wp:inline distT="0" distB="0" distL="0" distR="0" wp14:anchorId="79DEFCF7" wp14:editId="2F989C80">
@@ -3504,7 +4018,7 @@
                     </pic:cNvPicPr>
                   </pic:nvPicPr>
                   <pic:blipFill rotWithShape="1">
-                    <a:blip r:embed="rId18">
+                    <a:blip r:embed="rId19">
                       <a:extLst>
                         <a:ext uri="{28A0092B-C50C-407E-A947-70E740481C1C}">
                           <a14:useLocalDpi xmlns:a14="http://schemas.microsoft.com/office/drawing/2010/main" val="0"/>
@@ -3552,7 +4066,7 @@
     </w:p>
     <w:p>
       <w:pPr>
-        <w:pStyle w:val="ListParagraph"/>
+        <w:pStyle w:val="a4"/>
         <w:numPr>
           <w:ilvl w:val="0"/>
           <w:numId w:val="5"/>
@@ -3578,23 +4092,7 @@
           <w:sz w:val="24"/>
           <w:szCs w:val="24"/>
         </w:rPr>
-        <w:t xml:space="preserve"> </w:t>
-      </w:r>
-      <w:r>
-        <w:rPr>
-          <w:rFonts w:cstheme="minorHAnsi"/>
-          <w:sz w:val="24"/>
-          <w:szCs w:val="24"/>
-        </w:rPr>
-        <w:t>–</w:t>
-      </w:r>
-      <w:r>
-        <w:rPr>
-          <w:rFonts w:cstheme="minorHAnsi"/>
-          <w:sz w:val="24"/>
-          <w:szCs w:val="24"/>
-        </w:rPr>
-        <w:t xml:space="preserve"> </w:t>
+        <w:t xml:space="preserve"> – </w:t>
       </w:r>
       <w:r>
         <w:rPr>
@@ -3658,6 +4156,7 @@
           <w:noProof/>
           <w:sz w:val="24"/>
           <w:szCs w:val="24"/>
+          <w:lang w:eastAsia="ru-RU"/>
         </w:rPr>
         <w:drawing>
           <wp:inline distT="0" distB="0" distL="0" distR="0" wp14:anchorId="3614546F" wp14:editId="01529ED6">
@@ -3677,7 +4176,7 @@
                     </pic:cNvPicPr>
                   </pic:nvPicPr>
                   <pic:blipFill rotWithShape="1">
-                    <a:blip r:embed="rId19">
+                    <a:blip r:embed="rId20">
                       <a:extLst>
                         <a:ext uri="{28A0092B-C50C-407E-A947-70E740481C1C}">
                           <a14:useLocalDpi xmlns:a14="http://schemas.microsoft.com/office/drawing/2010/main" val="0"/>
@@ -3723,7 +4222,7 @@
 </file>
 
 <file path=word/endnotes.xml><?xml version="1.0" encoding="utf-8"?>
-<w:endnotes xmlns:wpc="http://schemas.microsoft.com/office/word/2010/wordprocessingCanvas" xmlns:cx="http://schemas.microsoft.com/office/drawing/2014/chartex" xmlns:cx1="http://schemas.microsoft.com/office/drawing/2015/9/8/chartex" xmlns:cx2="http://schemas.microsoft.com/office/drawing/2015/10/21/chartex" xmlns:cx3="http://schemas.microsoft.com/office/drawing/2016/5/9/chartex" xmlns:cx4="http://schemas.microsoft.com/office/drawing/2016/5/10/chartex" xmlns:cx5="http://schemas.microsoft.com/office/drawing/2016/5/11/chartex" xmlns:cx6="http://schemas.microsoft.com/office/drawing/2016/5/12/chartex" xmlns:cx7="http://schemas.microsoft.com/office/drawing/2016/5/13/chartex" xmlns:cx8="http://schemas.microsoft.com/office/drawing/2016/5/14/chartex" xmlns:mc="http://schemas.openxmlformats.org/markup-compatibility/2006" xmlns:aink="http://schemas.microsoft.com/office/drawing/2016/ink" xmlns:am3d="http://schemas.microsoft.com/office/drawing/2017/model3d" xmlns:o="urn:schemas-microsoft-com:office:office" xmlns:oel="http://schemas.microsoft.com/office/2019/extlst" xmlns:r="http://schemas.openxmlformats.org/officeDocument/2006/relationships" xmlns:m="http://schemas.openxmlformats.org/officeDocument/2006/math" xmlns:v="urn:schemas-microsoft-com:vml" xmlns:wp14="http://schemas.microsoft.com/office/word/2010/wordprocessingDrawing" xmlns:wp="http://schemas.openxmlformats.org/drawingml/2006/wordprocessingDrawing" xmlns:w10="urn:schemas-microsoft-com:office:word" xmlns:w="http://schemas.openxmlformats.org/wordprocessingml/2006/main" xmlns:w14="http://schemas.microsoft.com/office/word/2010/wordml" xmlns:w15="http://schemas.microsoft.com/office/word/2012/wordml" xmlns:w16cex="http://schemas.microsoft.com/office/word/2018/wordml/cex" xmlns:w16cid="http://schemas.microsoft.com/office/word/2016/wordml/cid" xmlns:w16="http://schemas.microsoft.com/office/word/2018/wordml" xmlns:w16du="http://schemas.microsoft.com/office/word/2023/wordml/word16du" xmlns:w16sdtdh="http://schemas.microsoft.com/office/word/2020/wordml/sdtdatahash" xmlns:w16se="http://schemas.microsoft.com/office/word/2015/wordml/symex" xmlns:wpg="http://schemas.microsoft.com/office/word/2010/wordprocessingGroup" xmlns:wpi="http://schemas.microsoft.com/office/word/2010/wordprocessingInk" xmlns:wne="http://schemas.microsoft.com/office/word/2006/wordml" xmlns:wps="http://schemas.microsoft.com/office/word/2010/wordprocessingShape" mc:Ignorable="w14 w15 w16se w16cid w16 w16cex w16sdtdh wp14">
+<w:endnotes xmlns:wpc="http://schemas.microsoft.com/office/word/2010/wordprocessingCanvas" xmlns:cx="http://schemas.microsoft.com/office/drawing/2014/chartex" xmlns:mc="http://schemas.openxmlformats.org/markup-compatibility/2006" xmlns:o="urn:schemas-microsoft-com:office:office" xmlns:r="http://schemas.openxmlformats.org/officeDocument/2006/relationships" xmlns:m="http://schemas.openxmlformats.org/officeDocument/2006/math" xmlns:v="urn:schemas-microsoft-com:vml" xmlns:wp14="http://schemas.microsoft.com/office/word/2010/wordprocessingDrawing" xmlns:wp="http://schemas.openxmlformats.org/drawingml/2006/wordprocessingDrawing" xmlns:w10="urn:schemas-microsoft-com:office:word" xmlns:w="http://schemas.openxmlformats.org/wordprocessingml/2006/main" xmlns:w14="http://schemas.microsoft.com/office/word/2010/wordml" xmlns:w15="http://schemas.microsoft.com/office/word/2012/wordml" xmlns:w16se="http://schemas.microsoft.com/office/word/2015/wordml/symex" xmlns:wpg="http://schemas.microsoft.com/office/word/2010/wordprocessingGroup" xmlns:wpi="http://schemas.microsoft.com/office/word/2010/wordprocessingInk" xmlns:wne="http://schemas.microsoft.com/office/word/2006/wordml" xmlns:wps="http://schemas.microsoft.com/office/word/2010/wordprocessingShape" mc:Ignorable="w14 w15 w16se wp14">
   <w:endnote w:type="separator" w:id="-1">
     <w:p>
       <w:pPr>
@@ -3748,7 +4247,7 @@
 </file>
 
 <file path=word/footnotes.xml><?xml version="1.0" encoding="utf-8"?>
-<w:footnotes xmlns:wpc="http://schemas.microsoft.com/office/word/2010/wordprocessingCanvas" xmlns:cx="http://schemas.microsoft.com/office/drawing/2014/chartex" xmlns:cx1="http://schemas.microsoft.com/office/drawing/2015/9/8/chartex" xmlns:cx2="http://schemas.microsoft.com/office/drawing/2015/10/21/chartex" xmlns:cx3="http://schemas.microsoft.com/office/drawing/2016/5/9/chartex" xmlns:cx4="http://schemas.microsoft.com/office/drawing/2016/5/10/chartex" xmlns:cx5="http://schemas.microsoft.com/office/drawing/2016/5/11/chartex" xmlns:cx6="http://schemas.microsoft.com/office/drawing/2016/5/12/chartex" xmlns:cx7="http://schemas.microsoft.com/office/drawing/2016/5/13/chartex" xmlns:cx8="http://schemas.microsoft.com/office/drawing/2016/5/14/chartex" xmlns:mc="http://schemas.openxmlformats.org/markup-compatibility/2006" xmlns:aink="http://schemas.microsoft.com/office/drawing/2016/ink" xmlns:am3d="http://schemas.microsoft.com/office/drawing/2017/model3d" xmlns:o="urn:schemas-microsoft-com:office:office" xmlns:oel="http://schemas.microsoft.com/office/2019/extlst" xmlns:r="http://schemas.openxmlformats.org/officeDocument/2006/relationships" xmlns:m="http://schemas.openxmlformats.org/officeDocument/2006/math" xmlns:v="urn:schemas-microsoft-com:vml" xmlns:wp14="http://schemas.microsoft.com/office/word/2010/wordprocessingDrawing" xmlns:wp="http://schemas.openxmlformats.org/drawingml/2006/wordprocessingDrawing" xmlns:w10="urn:schemas-microsoft-com:office:word" xmlns:w="http://schemas.openxmlformats.org/wordprocessingml/2006/main" xmlns:w14="http://schemas.microsoft.com/office/word/2010/wordml" xmlns:w15="http://schemas.microsoft.com/office/word/2012/wordml" xmlns:w16cex="http://schemas.microsoft.com/office/word/2018/wordml/cex" xmlns:w16cid="http://schemas.microsoft.com/office/word/2016/wordml/cid" xmlns:w16="http://schemas.microsoft.com/office/word/2018/wordml" xmlns:w16du="http://schemas.microsoft.com/office/word/2023/wordml/word16du" xmlns:w16sdtdh="http://schemas.microsoft.com/office/word/2020/wordml/sdtdatahash" xmlns:w16se="http://schemas.microsoft.com/office/word/2015/wordml/symex" xmlns:wpg="http://schemas.microsoft.com/office/word/2010/wordprocessingGroup" xmlns:wpi="http://schemas.microsoft.com/office/word/2010/wordprocessingInk" xmlns:wne="http://schemas.microsoft.com/office/word/2006/wordml" xmlns:wps="http://schemas.microsoft.com/office/word/2010/wordprocessingShape" mc:Ignorable="w14 w15 w16se w16cid w16 w16cex w16sdtdh wp14">
+<w:footnotes xmlns:wpc="http://schemas.microsoft.com/office/word/2010/wordprocessingCanvas" xmlns:cx="http://schemas.microsoft.com/office/drawing/2014/chartex" xmlns:mc="http://schemas.openxmlformats.org/markup-compatibility/2006" xmlns:o="urn:schemas-microsoft-com:office:office" xmlns:r="http://schemas.openxmlformats.org/officeDocument/2006/relationships" xmlns:m="http://schemas.openxmlformats.org/officeDocument/2006/math" xmlns:v="urn:schemas-microsoft-com:vml" xmlns:wp14="http://schemas.microsoft.com/office/word/2010/wordprocessingDrawing" xmlns:wp="http://schemas.openxmlformats.org/drawingml/2006/wordprocessingDrawing" xmlns:w10="urn:schemas-microsoft-com:office:word" xmlns:w="http://schemas.openxmlformats.org/wordprocessingml/2006/main" xmlns:w14="http://schemas.microsoft.com/office/word/2010/wordml" xmlns:w15="http://schemas.microsoft.com/office/word/2012/wordml" xmlns:w16se="http://schemas.microsoft.com/office/word/2015/wordml/symex" xmlns:wpg="http://schemas.microsoft.com/office/word/2010/wordprocessingGroup" xmlns:wpi="http://schemas.microsoft.com/office/word/2010/wordprocessingInk" xmlns:wne="http://schemas.microsoft.com/office/word/2006/wordml" xmlns:wps="http://schemas.microsoft.com/office/word/2010/wordprocessingShape" mc:Ignorable="w14 w15 w16se wp14">
   <w:footnote w:type="separator" w:id="-1">
     <w:p>
       <w:pPr>
@@ -3773,7 +4272,7 @@
 </file>
 
 <file path=word/numbering.xml><?xml version="1.0" encoding="utf-8"?>
-<w:numbering xmlns:wpc="http://schemas.microsoft.com/office/word/2010/wordprocessingCanvas" xmlns:cx="http://schemas.microsoft.com/office/drawing/2014/chartex" xmlns:cx1="http://schemas.microsoft.com/office/drawing/2015/9/8/chartex" xmlns:cx2="http://schemas.microsoft.com/office/drawing/2015/10/21/chartex" xmlns:cx3="http://schemas.microsoft.com/office/drawing/2016/5/9/chartex" xmlns:cx4="http://schemas.microsoft.com/office/drawing/2016/5/10/chartex" xmlns:cx5="http://schemas.microsoft.com/office/drawing/2016/5/11/chartex" xmlns:cx6="http://schemas.microsoft.com/office/drawing/2016/5/12/chartex" xmlns:cx7="http://schemas.microsoft.com/office/drawing/2016/5/13/chartex" xmlns:cx8="http://schemas.microsoft.com/office/drawing/2016/5/14/chartex" xmlns:mc="http://schemas.openxmlformats.org/markup-compatibility/2006" xmlns:aink="http://schemas.microsoft.com/office/drawing/2016/ink" xmlns:am3d="http://schemas.microsoft.com/office/drawing/2017/model3d" xmlns:o="urn:schemas-microsoft-com:office:office" xmlns:oel="http://schemas.microsoft.com/office/2019/extlst" xmlns:r="http://schemas.openxmlformats.org/officeDocument/2006/relationships" xmlns:m="http://schemas.openxmlformats.org/officeDocument/2006/math" xmlns:v="urn:schemas-microsoft-com:vml" xmlns:wp14="http://schemas.microsoft.com/office/word/2010/wordprocessingDrawing" xmlns:wp="http://schemas.openxmlformats.org/drawingml/2006/wordprocessingDrawing" xmlns:w10="urn:schemas-microsoft-com:office:word" xmlns:w="http://schemas.openxmlformats.org/wordprocessingml/2006/main" xmlns:w14="http://schemas.microsoft.com/office/word/2010/wordml" xmlns:w15="http://schemas.microsoft.com/office/word/2012/wordml" xmlns:w16cex="http://schemas.microsoft.com/office/word/2018/wordml/cex" xmlns:w16cid="http://schemas.microsoft.com/office/word/2016/wordml/cid" xmlns:w16="http://schemas.microsoft.com/office/word/2018/wordml" xmlns:w16du="http://schemas.microsoft.com/office/word/2023/wordml/word16du" xmlns:w16sdtdh="http://schemas.microsoft.com/office/word/2020/wordml/sdtdatahash" xmlns:w16se="http://schemas.microsoft.com/office/word/2015/wordml/symex" xmlns:wpg="http://schemas.microsoft.com/office/word/2010/wordprocessingGroup" xmlns:wpi="http://schemas.microsoft.com/office/word/2010/wordprocessingInk" xmlns:wne="http://schemas.microsoft.com/office/word/2006/wordml" xmlns:wps="http://schemas.microsoft.com/office/word/2010/wordprocessingShape" mc:Ignorable="w14 w15 w16se w16cid w16 w16cex w16sdtdh wp14">
+<w:numbering xmlns:wpc="http://schemas.microsoft.com/office/word/2010/wordprocessingCanvas" xmlns:cx="http://schemas.microsoft.com/office/drawing/2014/chartex" xmlns:mc="http://schemas.openxmlformats.org/markup-compatibility/2006" xmlns:o="urn:schemas-microsoft-com:office:office" xmlns:r="http://schemas.openxmlformats.org/officeDocument/2006/relationships" xmlns:m="http://schemas.openxmlformats.org/officeDocument/2006/math" xmlns:v="urn:schemas-microsoft-com:vml" xmlns:wp14="http://schemas.microsoft.com/office/word/2010/wordprocessingDrawing" xmlns:wp="http://schemas.openxmlformats.org/drawingml/2006/wordprocessingDrawing" xmlns:w10="urn:schemas-microsoft-com:office:word" xmlns:w="http://schemas.openxmlformats.org/wordprocessingml/2006/main" xmlns:w14="http://schemas.microsoft.com/office/word/2010/wordml" xmlns:w15="http://schemas.microsoft.com/office/word/2012/wordml" xmlns:w16se="http://schemas.microsoft.com/office/word/2015/wordml/symex" xmlns:wpg="http://schemas.microsoft.com/office/word/2010/wordprocessingGroup" xmlns:wpi="http://schemas.microsoft.com/office/word/2010/wordprocessingInk" xmlns:wne="http://schemas.microsoft.com/office/word/2006/wordml" xmlns:wps="http://schemas.microsoft.com/office/word/2010/wordprocessingShape" mc:Ignorable="w14 w15 w16se wp14">
   <w:abstractNum w:abstractNumId="0" w15:restartNumberingAfterBreak="0">
     <w:nsid w:val="33FD2CD2"/>
     <w:multiLevelType w:val="hybridMultilevel"/>
@@ -4291,26 +4790,26 @@
       </w:rPr>
     </w:lvl>
   </w:abstractNum>
-  <w:num w:numId="1" w16cid:durableId="1118837144">
+  <w:num w:numId="1">
     <w:abstractNumId w:val="2"/>
   </w:num>
-  <w:num w:numId="2" w16cid:durableId="512258014">
+  <w:num w:numId="2">
     <w:abstractNumId w:val="0"/>
   </w:num>
-  <w:num w:numId="3" w16cid:durableId="1452897869">
+  <w:num w:numId="3">
     <w:abstractNumId w:val="1"/>
   </w:num>
-  <w:num w:numId="4" w16cid:durableId="1923174804">
+  <w:num w:numId="4">
     <w:abstractNumId w:val="4"/>
   </w:num>
-  <w:num w:numId="5" w16cid:durableId="520050701">
+  <w:num w:numId="5">
     <w:abstractNumId w:val="3"/>
   </w:num>
 </w:numbering>
 </file>
 
 <file path=word/styles.xml><?xml version="1.0" encoding="utf-8"?>
-<w:styles xmlns:mc="http://schemas.openxmlformats.org/markup-compatibility/2006" xmlns:r="http://schemas.openxmlformats.org/officeDocument/2006/relationships" xmlns:w="http://schemas.openxmlformats.org/wordprocessingml/2006/main" xmlns:w14="http://schemas.microsoft.com/office/word/2010/wordml" xmlns:w15="http://schemas.microsoft.com/office/word/2012/wordml" xmlns:w16cex="http://schemas.microsoft.com/office/word/2018/wordml/cex" xmlns:w16cid="http://schemas.microsoft.com/office/word/2016/wordml/cid" xmlns:w16="http://schemas.microsoft.com/office/word/2018/wordml" xmlns:w16sdtdh="http://schemas.microsoft.com/office/word/2020/wordml/sdtdatahash" xmlns:w16se="http://schemas.microsoft.com/office/word/2015/wordml/symex" mc:Ignorable="w14 w15 w16se w16cid w16 w16cex w16sdtdh">
+<w:styles xmlns:mc="http://schemas.openxmlformats.org/markup-compatibility/2006" xmlns:r="http://schemas.openxmlformats.org/officeDocument/2006/relationships" xmlns:w="http://schemas.openxmlformats.org/wordprocessingml/2006/main" xmlns:w14="http://schemas.microsoft.com/office/word/2010/wordml" xmlns:w15="http://schemas.microsoft.com/office/word/2012/wordml" xmlns:w16se="http://schemas.microsoft.com/office/word/2015/wordml/symex" mc:Ignorable="w14 w15 w16se">
   <w:docDefaults>
     <w:rPrDefault>
       <w:rPr>
@@ -4328,7 +4827,7 @@
       </w:pPr>
     </w:pPrDefault>
   </w:docDefaults>
-  <w:latentStyles w:defLockedState="0" w:defUIPriority="99" w:defSemiHidden="0" w:defUnhideWhenUsed="0" w:defQFormat="0" w:count="376">
+  <w:latentStyles w:defLockedState="0" w:defUIPriority="99" w:defSemiHidden="0" w:defUnhideWhenUsed="0" w:defQFormat="0" w:count="371">
     <w:lsdException w:name="Normal" w:uiPriority="0" w:qFormat="1"/>
     <w:lsdException w:name="heading 1" w:uiPriority="9" w:qFormat="1"/>
     <w:lsdException w:name="heading 2" w:semiHidden="1" w:uiPriority="9" w:unhideWhenUsed="1" w:qFormat="1"/>
@@ -4700,22 +5199,18 @@
     <w:lsdException w:name="List Table 5 Dark Accent 6" w:uiPriority="50"/>
     <w:lsdException w:name="List Table 6 Colorful Accent 6" w:uiPriority="51"/>
     <w:lsdException w:name="List Table 7 Colorful Accent 6" w:uiPriority="52"/>
-    <w:lsdException w:name="Mention" w:semiHidden="1" w:unhideWhenUsed="1"/>
-    <w:lsdException w:name="Smart Hyperlink" w:semiHidden="1" w:unhideWhenUsed="1"/>
-    <w:lsdException w:name="Hashtag" w:semiHidden="1" w:unhideWhenUsed="1"/>
-    <w:lsdException w:name="Unresolved Mention" w:semiHidden="1" w:unhideWhenUsed="1"/>
-    <w:lsdException w:name="Smart Link" w:semiHidden="1" w:unhideWhenUsed="1"/>
   </w:latentStyles>
-  <w:style w:type="paragraph" w:default="1" w:styleId="Normal">
+  <w:style w:type="paragraph" w:default="1" w:styleId="a">
     <w:name w:val="Normal"/>
     <w:qFormat/>
   </w:style>
-  <w:style w:type="character" w:default="1" w:styleId="DefaultParagraphFont">
+  <w:style w:type="character" w:default="1" w:styleId="a0">
     <w:name w:val="Default Paragraph Font"/>
     <w:uiPriority w:val="1"/>
+    <w:semiHidden/>
     <w:unhideWhenUsed/>
   </w:style>
-  <w:style w:type="table" w:default="1" w:styleId="TableNormal">
+  <w:style w:type="table" w:default="1" w:styleId="a1">
     <w:name w:val="Normal Table"/>
     <w:uiPriority w:val="99"/>
     <w:semiHidden/>
@@ -4730,15 +5225,15 @@
       </w:tblCellMar>
     </w:tblPr>
   </w:style>
-  <w:style w:type="numbering" w:default="1" w:styleId="NoList">
+  <w:style w:type="numbering" w:default="1" w:styleId="a2">
     <w:name w:val="No List"/>
     <w:uiPriority w:val="99"/>
     <w:semiHidden/>
     <w:unhideWhenUsed/>
   </w:style>
-  <w:style w:type="character" w:styleId="Hyperlink">
+  <w:style w:type="character" w:styleId="a3">
     <w:name w:val="Hyperlink"/>
-    <w:basedOn w:val="DefaultParagraphFont"/>
+    <w:basedOn w:val="a0"/>
     <w:uiPriority w:val="99"/>
     <w:unhideWhenUsed/>
     <w:rsid w:val="000F1D15"/>
@@ -4747,9 +5242,9 @@
       <w:u w:val="single"/>
     </w:rPr>
   </w:style>
-  <w:style w:type="character" w:styleId="UnresolvedMention">
+  <w:style w:type="character" w:customStyle="1" w:styleId="UnresolvedMention">
     <w:name w:val="Unresolved Mention"/>
-    <w:basedOn w:val="DefaultParagraphFont"/>
+    <w:basedOn w:val="a0"/>
     <w:uiPriority w:val="99"/>
     <w:semiHidden/>
     <w:unhideWhenUsed/>
@@ -4759,9 +5254,9 @@
       <w:shd w:val="clear" w:color="auto" w:fill="E1DFDD"/>
     </w:rPr>
   </w:style>
-  <w:style w:type="paragraph" w:styleId="ListParagraph">
+  <w:style w:type="paragraph" w:styleId="a4">
     <w:name w:val="List Paragraph"/>
-    <w:basedOn w:val="Normal"/>
+    <w:basedOn w:val="a"/>
     <w:uiPriority w:val="34"/>
     <w:qFormat/>
     <w:rsid w:val="00050FB4"/>
@@ -4770,10 +5265,10 @@
       <w:contextualSpacing/>
     </w:pPr>
   </w:style>
-  <w:style w:type="paragraph" w:styleId="EndnoteText">
+  <w:style w:type="paragraph" w:styleId="a5">
     <w:name w:val="endnote text"/>
-    <w:basedOn w:val="Normal"/>
-    <w:link w:val="EndnoteTextChar"/>
+    <w:basedOn w:val="a"/>
+    <w:link w:val="a6"/>
     <w:uiPriority w:val="99"/>
     <w:semiHidden/>
     <w:unhideWhenUsed/>
@@ -4786,10 +5281,10 @@
       <w:szCs w:val="20"/>
     </w:rPr>
   </w:style>
-  <w:style w:type="character" w:customStyle="1" w:styleId="EndnoteTextChar">
-    <w:name w:val="Endnote Text Char"/>
-    <w:basedOn w:val="DefaultParagraphFont"/>
-    <w:link w:val="EndnoteText"/>
+  <w:style w:type="character" w:customStyle="1" w:styleId="a6">
+    <w:name w:val="Текст концевой сноски Знак"/>
+    <w:basedOn w:val="a0"/>
+    <w:link w:val="a5"/>
     <w:uiPriority w:val="99"/>
     <w:semiHidden/>
     <w:rsid w:val="00EF603A"/>
@@ -4798,15 +5293,26 @@
       <w:szCs w:val="20"/>
     </w:rPr>
   </w:style>
-  <w:style w:type="character" w:styleId="EndnoteReference">
+  <w:style w:type="character" w:styleId="a7">
     <w:name w:val="endnote reference"/>
-    <w:basedOn w:val="DefaultParagraphFont"/>
+    <w:basedOn w:val="a0"/>
     <w:uiPriority w:val="99"/>
     <w:semiHidden/>
     <w:unhideWhenUsed/>
     <w:rsid w:val="00EF603A"/>
     <w:rPr>
       <w:vertAlign w:val="superscript"/>
+    </w:rPr>
+  </w:style>
+  <w:style w:type="character" w:styleId="a8">
+    <w:name w:val="Strong"/>
+    <w:basedOn w:val="a0"/>
+    <w:uiPriority w:val="22"/>
+    <w:qFormat/>
+    <w:rsid w:val="00F45735"/>
+    <w:rPr>
+      <w:b/>
+      <w:bCs/>
     </w:rPr>
   </w:style>
 </w:styles>
@@ -5112,7 +5618,7 @@
 </file>
 
 <file path=customXml/itemProps1.xml><?xml version="1.0" encoding="utf-8"?>
-<ds:datastoreItem xmlns:ds="http://schemas.openxmlformats.org/officeDocument/2006/customXml" ds:itemID="{B5FE7DCC-A7A1-4B1F-B813-966A5FFC1E24}">
+<ds:datastoreItem xmlns:ds="http://schemas.openxmlformats.org/officeDocument/2006/customXml" ds:itemID="{C5AE2EF9-4C17-4C60-B948-86676760C101}">
   <ds:schemaRefs>
     <ds:schemaRef ds:uri="http://schemas.openxmlformats.org/officeDocument/2006/bibliography"/>
   </ds:schemaRefs>

</xml_diff>

<commit_message>
Added interface \ settings information
</commit_message>
<xml_diff>
--- a/Manual v0.1.docx
+++ b/Manual v0.1.docx
@@ -3148,23 +3148,10 @@
           <w:szCs w:val="36"/>
         </w:rPr>
       </w:pPr>
-      <w:r>
-        <w:rPr>
-          <w:rFonts w:cstheme="minorHAnsi"/>
-          <w:sz w:val="24"/>
-          <w:szCs w:val="24"/>
-        </w:rPr>
-        <w:br/>
-      </w:r>
-      <w:r>
-        <w:rPr>
-          <w:rFonts w:cstheme="minorHAnsi"/>
-          <w:sz w:val="24"/>
-          <w:szCs w:val="24"/>
-        </w:rPr>
-        <w:br w:type="column"/>
-      </w:r>
-      <w:r>
+    </w:p>
+    <w:p>
+      <w:pPr>
+        <w:spacing w:after="0" w:line="240" w:lineRule="auto"/>
         <w:rPr>
           <w:rFonts w:cstheme="minorHAnsi"/>
           <w:b/>
@@ -3172,9 +3159,478 @@
           <w:sz w:val="36"/>
           <w:szCs w:val="36"/>
         </w:rPr>
+      </w:pPr>
+      <w:r>
+        <w:rPr>
+          <w:rFonts w:ascii="Roboto" w:eastAsia="Times New Roman" w:hAnsi="Roboto" w:cs="Times New Roman"/>
+          <w:color w:val="000000"/>
+          <w:kern w:val="0"/>
+          <w:sz w:val="24"/>
+          <w:szCs w:val="24"/>
+          <w:lang w:eastAsia="ru-RU"/>
+          <w14:ligatures w14:val="none"/>
+        </w:rPr>
+        <w:br w:type="column"/>
+      </w:r>
+      <w:r>
+        <w:rPr>
+          <w:rFonts w:cstheme="minorHAnsi"/>
+          <w:b/>
+          <w:bCs/>
+          <w:sz w:val="36"/>
+          <w:szCs w:val="36"/>
+        </w:rPr>
+        <w:lastRenderedPageBreak/>
+        <w:t xml:space="preserve">Подключение </w:t>
+      </w:r>
+    </w:p>
+    <w:p>
+      <w:pPr>
+        <w:spacing w:after="0" w:line="240" w:lineRule="auto"/>
+        <w:rPr>
+          <w:rFonts w:cstheme="minorHAnsi"/>
+          <w:noProof/>
+          <w:sz w:val="24"/>
+          <w:szCs w:val="24"/>
+          <w:lang w:eastAsia="ru-RU"/>
+        </w:rPr>
+      </w:pPr>
+    </w:p>
+    <w:p>
+      <w:pPr>
+        <w:spacing w:after="0" w:line="240" w:lineRule="auto"/>
+        <w:rPr>
+          <w:rFonts w:ascii="Roboto" w:eastAsia="Times New Roman" w:hAnsi="Roboto" w:cs="Times New Roman"/>
+          <w:color w:val="000000"/>
+          <w:kern w:val="0"/>
+          <w:sz w:val="24"/>
+          <w:szCs w:val="24"/>
+          <w:lang w:eastAsia="ru-RU"/>
+          <w14:ligatures w14:val="none"/>
+        </w:rPr>
+      </w:pPr>
+      <w:r>
+        <w:rPr>
+          <w:rFonts w:cstheme="minorHAnsi"/>
+          <w:noProof/>
+          <w:sz w:val="24"/>
+          <w:szCs w:val="24"/>
+          <w:lang w:eastAsia="ru-RU"/>
+        </w:rPr>
+        <w:drawing>
+          <wp:inline distT="0" distB="0" distL="0" distR="0" wp14:anchorId="1B4C09DE" wp14:editId="53735646">
+            <wp:extent cx="5724525" cy="2571750"/>
+            <wp:effectExtent l="0" t="0" r="9525" b="0"/>
+            <wp:docPr id="2" name="Рисунок 2"/>
+            <wp:cNvGraphicFramePr>
+              <a:graphicFrameLocks xmlns:a="http://schemas.openxmlformats.org/drawingml/2006/main" noChangeAspect="1"/>
+            </wp:cNvGraphicFramePr>
+            <a:graphic xmlns:a="http://schemas.openxmlformats.org/drawingml/2006/main">
+              <a:graphicData uri="http://schemas.openxmlformats.org/drawingml/2006/picture">
+                <pic:pic xmlns:pic="http://schemas.openxmlformats.org/drawingml/2006/picture">
+                  <pic:nvPicPr>
+                    <pic:cNvPr id="2" name="6285321030515935040.jpg"/>
+                    <pic:cNvPicPr/>
+                  </pic:nvPicPr>
+                  <pic:blipFill rotWithShape="1">
+                    <a:blip r:embed="rId16">
+                      <a:extLst>
+                        <a:ext uri="{28A0092B-C50C-407E-A947-70E740481C1C}">
+                          <a14:useLocalDpi xmlns:a14="http://schemas.microsoft.com/office/drawing/2010/main" val="0"/>
+                        </a:ext>
+                      </a:extLst>
+                    </a:blip>
+                    <a:srcRect t="1" r="5086" b="46463"/>
+                    <a:stretch/>
+                  </pic:blipFill>
+                  <pic:spPr bwMode="auto">
+                    <a:xfrm>
+                      <a:off x="0" y="0"/>
+                      <a:ext cx="5724525" cy="2571750"/>
+                    </a:xfrm>
+                    <a:prstGeom prst="rect">
+                      <a:avLst/>
+                    </a:prstGeom>
+                    <a:ln>
+                      <a:noFill/>
+                    </a:ln>
+                    <a:extLst>
+                      <a:ext uri="{53640926-AAD7-44D8-BBD7-CCE9431645EC}">
+                        <a14:shadowObscured xmlns:a14="http://schemas.microsoft.com/office/drawing/2010/main"/>
+                      </a:ext>
+                    </a:extLst>
+                  </pic:spPr>
+                </pic:pic>
+              </a:graphicData>
+            </a:graphic>
+          </wp:inline>
+        </w:drawing>
+      </w:r>
+    </w:p>
+    <w:p>
+      <w:pPr>
+        <w:spacing w:after="0" w:line="240" w:lineRule="auto"/>
+        <w:rPr>
+          <w:rFonts w:ascii="Roboto" w:eastAsia="Times New Roman" w:hAnsi="Roboto" w:cs="Times New Roman"/>
+          <w:color w:val="000000"/>
+          <w:kern w:val="0"/>
+          <w:sz w:val="24"/>
+          <w:szCs w:val="24"/>
+          <w:lang w:eastAsia="ru-RU"/>
+          <w14:ligatures w14:val="none"/>
+        </w:rPr>
+      </w:pPr>
+    </w:p>
+    <w:p>
+      <w:pPr>
+        <w:spacing w:after="0" w:line="240" w:lineRule="auto"/>
+        <w:rPr>
+          <w:rFonts w:cstheme="minorHAnsi"/>
+          <w:sz w:val="24"/>
+          <w:szCs w:val="24"/>
+        </w:rPr>
+      </w:pPr>
+      <w:r>
+        <w:rPr>
+          <w:rFonts w:cstheme="minorHAnsi"/>
+          <w:sz w:val="24"/>
+          <w:szCs w:val="24"/>
+        </w:rPr>
+        <w:t xml:space="preserve">0. </w:t>
+      </w:r>
+      <w:r>
+        <w:rPr>
+          <w:rFonts w:cstheme="minorHAnsi"/>
+          <w:sz w:val="24"/>
+          <w:szCs w:val="24"/>
+        </w:rPr>
+        <w:t>Подключаем</w:t>
+      </w:r>
+      <w:r>
+        <w:rPr>
+          <w:rFonts w:cstheme="minorHAnsi"/>
+          <w:sz w:val="24"/>
+          <w:szCs w:val="24"/>
+        </w:rPr>
+        <w:t xml:space="preserve"> </w:t>
+      </w:r>
+      <w:r>
+        <w:rPr>
+          <w:rFonts w:cstheme="minorHAnsi"/>
+          <w:sz w:val="24"/>
+          <w:szCs w:val="24"/>
+        </w:rPr>
+        <w:t>станцию</w:t>
+      </w:r>
+      <w:r>
+        <w:rPr>
+          <w:rFonts w:cstheme="minorHAnsi"/>
+          <w:sz w:val="24"/>
+          <w:szCs w:val="24"/>
+        </w:rPr>
+        <w:t xml:space="preserve"> по юсб, потом открываем плоттер.</w:t>
+      </w:r>
+      <w:r>
+        <w:rPr>
+          <w:rFonts w:cstheme="minorHAnsi"/>
+          <w:sz w:val="24"/>
+          <w:szCs w:val="24"/>
+        </w:rPr>
+        <w:br/>
+        <w:t>1. Кнопка обновления данных порта, если сначала открыли плоттер а потом подключили паялку</w:t>
+      </w:r>
+      <w:r>
+        <w:rPr>
+          <w:rFonts w:cstheme="minorHAnsi"/>
+          <w:sz w:val="24"/>
+          <w:szCs w:val="24"/>
+        </w:rPr>
+        <w:t>.</w:t>
+      </w:r>
+      <w:r>
+        <w:rPr>
+          <w:rFonts w:cstheme="minorHAnsi"/>
+          <w:sz w:val="24"/>
+          <w:szCs w:val="24"/>
+        </w:rPr>
+        <w:br/>
+        <w:t xml:space="preserve">2. Выбираем порт (скорость по умолчанию в скетче 115200) </w:t>
+      </w:r>
+      <w:r>
+        <w:rPr>
+          <w:rFonts w:cstheme="minorHAnsi"/>
+          <w:sz w:val="24"/>
+          <w:szCs w:val="24"/>
+        </w:rPr>
+        <w:br/>
+        <w:t>3. Можно поставить галочку на автоконнект (тогда в следующий раз автоматом подключит)</w:t>
+      </w:r>
+      <w:r>
+        <w:rPr>
+          <w:rFonts w:cstheme="minorHAnsi"/>
+          <w:sz w:val="24"/>
+          <w:szCs w:val="24"/>
+        </w:rPr>
+        <w:br/>
+        <w:t>4. Нажимаем подключиться.</w:t>
+      </w:r>
+    </w:p>
+    <w:p>
+      <w:pPr>
+        <w:spacing w:after="0" w:line="240" w:lineRule="auto"/>
+        <w:rPr>
+          <w:rFonts w:cstheme="minorHAnsi"/>
+          <w:b/>
+          <w:bCs/>
+          <w:sz w:val="36"/>
+          <w:szCs w:val="36"/>
+        </w:rPr>
+      </w:pPr>
+      <w:r>
+        <w:rPr>
+          <w:rFonts w:cstheme="minorHAnsi"/>
+          <w:sz w:val="24"/>
+          <w:szCs w:val="24"/>
+        </w:rPr>
+        <w:br w:type="column"/>
+      </w:r>
+      <w:r>
+        <w:rPr>
+          <w:rFonts w:cstheme="minorHAnsi"/>
+          <w:b/>
+          <w:bCs/>
+          <w:sz w:val="36"/>
+          <w:szCs w:val="36"/>
+        </w:rPr>
+        <w:lastRenderedPageBreak/>
+        <w:t>Основное окно</w:t>
+      </w:r>
+    </w:p>
+    <w:p>
+      <w:pPr>
+        <w:spacing w:after="0" w:line="240" w:lineRule="auto"/>
+        <w:rPr>
+          <w:rFonts w:cstheme="minorHAnsi"/>
+          <w:b/>
+          <w:bCs/>
+          <w:sz w:val="36"/>
+          <w:szCs w:val="36"/>
+        </w:rPr>
+      </w:pPr>
+    </w:p>
+    <w:p>
+      <w:pPr>
+        <w:spacing w:after="0" w:line="240" w:lineRule="auto"/>
+        <w:rPr>
+          <w:rFonts w:cstheme="minorHAnsi"/>
+          <w:sz w:val="24"/>
+          <w:szCs w:val="24"/>
+        </w:rPr>
+      </w:pPr>
+      <w:r>
+        <w:rPr>
+          <w:rFonts w:cstheme="minorHAnsi"/>
+          <w:noProof/>
+          <w:sz w:val="24"/>
+          <w:szCs w:val="24"/>
+          <w:lang w:eastAsia="ru-RU"/>
+        </w:rPr>
+        <w:drawing>
+          <wp:inline distT="0" distB="0" distL="0" distR="0" wp14:anchorId="73C514C5" wp14:editId="6ABAC532">
+            <wp:extent cx="6031230" cy="4446905"/>
+            <wp:effectExtent l="0" t="0" r="7620" b="0"/>
+            <wp:docPr id="3" name="Рисунок 3"/>
+            <wp:cNvGraphicFramePr>
+              <a:graphicFrameLocks xmlns:a="http://schemas.openxmlformats.org/drawingml/2006/main" noChangeAspect="1"/>
+            </wp:cNvGraphicFramePr>
+            <a:graphic xmlns:a="http://schemas.openxmlformats.org/drawingml/2006/main">
+              <a:graphicData uri="http://schemas.openxmlformats.org/drawingml/2006/picture">
+                <pic:pic xmlns:pic="http://schemas.openxmlformats.org/drawingml/2006/picture">
+                  <pic:nvPicPr>
+                    <pic:cNvPr id="3" name="6285321030515935053.jpg"/>
+                    <pic:cNvPicPr/>
+                  </pic:nvPicPr>
+                  <pic:blipFill>
+                    <a:blip r:embed="rId17">
+                      <a:extLst>
+                        <a:ext uri="{28A0092B-C50C-407E-A947-70E740481C1C}">
+                          <a14:useLocalDpi xmlns:a14="http://schemas.microsoft.com/office/drawing/2010/main" val="0"/>
+                        </a:ext>
+                      </a:extLst>
+                    </a:blip>
+                    <a:stretch>
+                      <a:fillRect/>
+                    </a:stretch>
+                  </pic:blipFill>
+                  <pic:spPr>
+                    <a:xfrm>
+                      <a:off x="0" y="0"/>
+                      <a:ext cx="6031230" cy="4446905"/>
+                    </a:xfrm>
+                    <a:prstGeom prst="rect">
+                      <a:avLst/>
+                    </a:prstGeom>
+                  </pic:spPr>
+                </pic:pic>
+              </a:graphicData>
+            </a:graphic>
+          </wp:inline>
+        </w:drawing>
+      </w:r>
+    </w:p>
+    <w:p>
+      <w:pPr>
+        <w:spacing w:after="0" w:line="240" w:lineRule="auto"/>
+        <w:rPr>
+          <w:rFonts w:cstheme="minorHAnsi"/>
+          <w:sz w:val="24"/>
+          <w:szCs w:val="24"/>
+        </w:rPr>
+      </w:pPr>
+    </w:p>
+    <w:p>
+      <w:pPr>
+        <w:spacing w:after="0" w:line="240" w:lineRule="auto"/>
+        <w:rPr>
+          <w:rFonts w:cstheme="minorHAnsi"/>
+          <w:sz w:val="24"/>
+          <w:szCs w:val="24"/>
+        </w:rPr>
+      </w:pPr>
+      <w:r>
+        <w:rPr>
+          <w:rFonts w:cstheme="minorHAnsi"/>
+          <w:sz w:val="24"/>
+          <w:szCs w:val="24"/>
+        </w:rPr>
+        <w:t>1. Открывает окно настроек профилей.</w:t>
+      </w:r>
+      <w:r>
+        <w:rPr>
+          <w:rFonts w:cstheme="minorHAnsi"/>
+          <w:sz w:val="24"/>
+          <w:szCs w:val="24"/>
+        </w:rPr>
+        <w:br/>
+      </w:r>
+      <w:r>
+        <w:rPr>
+          <w:rFonts w:cstheme="minorHAnsi"/>
+          <w:sz w:val="24"/>
+          <w:szCs w:val="24"/>
+        </w:rPr>
+        <w:br/>
+        <w:t>2. Показывает дополнительные настройки - управление зоной графика, отображение параметров на графике, отображение консоли, поле для ручной отправки команд</w:t>
+      </w:r>
+      <w:r>
+        <w:rPr>
+          <w:rFonts w:cstheme="minorHAnsi"/>
+          <w:sz w:val="24"/>
+          <w:szCs w:val="24"/>
+        </w:rPr>
+        <w:br/>
+      </w:r>
+      <w:r>
+        <w:rPr>
+          <w:rFonts w:cstheme="minorHAnsi"/>
+          <w:sz w:val="24"/>
+          <w:szCs w:val="24"/>
+        </w:rPr>
+        <w:br/>
+        <w:t xml:space="preserve">3. Блок кнопок управления станцией. Next \ Back переключают профили. </w:t>
+      </w:r>
+      <w:r>
+        <w:rPr>
+          <w:rFonts w:cstheme="minorHAnsi"/>
+          <w:sz w:val="24"/>
+          <w:szCs w:val="24"/>
+        </w:rPr>
+        <w:br/>
+      </w:r>
+      <w:r>
+        <w:rPr>
+          <w:rFonts w:cstheme="minorHAnsi"/>
+          <w:sz w:val="24"/>
+          <w:szCs w:val="24"/>
+        </w:rPr>
+        <w:br/>
+        <w:t>4. Блок служебных кнопок плоттера:</w:t>
+      </w:r>
+      <w:r>
+        <w:rPr>
+          <w:rFonts w:cstheme="minorHAnsi"/>
+          <w:sz w:val="24"/>
+          <w:szCs w:val="24"/>
+        </w:rPr>
+        <w:br/>
+      </w:r>
+      <w:r>
+        <w:rPr>
+          <w:rFonts w:cstheme="minorHAnsi"/>
+          <w:sz w:val="24"/>
+          <w:szCs w:val="24"/>
+        </w:rPr>
+        <w:br/>
+        <w:t>ПОДключиться / пауза отрисовки / ОТключиться / справка / Сохранять ли лог в .csv / Сохранить скриншот графика / (!) Сохранить текущие настройки интерфейса (масштаб графика, отображение консоли, отображение спец настроек, отображение графиков) / загрузить настройки интерфейса</w:t>
+      </w:r>
+      <w:r>
+        <w:rPr>
+          <w:rFonts w:cstheme="minorHAnsi"/>
+          <w:sz w:val="24"/>
+          <w:szCs w:val="24"/>
+        </w:rPr>
+        <w:br/>
+      </w:r>
+      <w:r>
+        <w:rPr>
+          <w:rFonts w:cstheme="minorHAnsi"/>
+          <w:sz w:val="24"/>
+          <w:szCs w:val="24"/>
+        </w:rPr>
+        <w:br/>
+        <w:t>5. Область графиков текущего профиля, показаний термопар и мощностей.</w:t>
+      </w:r>
+    </w:p>
+    <w:p>
+      <w:pPr>
+        <w:spacing w:after="0" w:line="240" w:lineRule="auto"/>
+        <w:rPr>
+          <w:rFonts w:cstheme="minorHAnsi"/>
+          <w:b/>
+          <w:bCs/>
+          <w:sz w:val="36"/>
+          <w:szCs w:val="36"/>
+        </w:rPr>
+      </w:pPr>
+      <w:r>
+        <w:rPr>
+          <w:rFonts w:cstheme="minorHAnsi"/>
+          <w:sz w:val="24"/>
+          <w:szCs w:val="24"/>
+        </w:rPr>
+        <w:br w:type="column"/>
+      </w:r>
+      <w:r>
+        <w:rPr>
+          <w:rFonts w:cstheme="minorHAnsi"/>
+          <w:b/>
+          <w:bCs/>
+          <w:sz w:val="36"/>
+          <w:szCs w:val="36"/>
+        </w:rPr>
         <w:lastRenderedPageBreak/>
         <w:t>Настройки приложения Thermo Plotter</w:t>
       </w:r>
+    </w:p>
+    <w:p>
+      <w:pPr>
+        <w:spacing w:after="0" w:line="240" w:lineRule="auto"/>
+        <w:rPr>
+          <w:rFonts w:cstheme="minorHAnsi"/>
+          <w:sz w:val="24"/>
+          <w:szCs w:val="24"/>
+        </w:rPr>
+      </w:pPr>
     </w:p>
     <w:p>
       <w:pPr>
@@ -3196,7 +3652,7 @@
           <w:lang w:eastAsia="ru-RU"/>
         </w:rPr>
         <w:drawing>
-          <wp:inline distT="0" distB="0" distL="0" distR="0" wp14:anchorId="252D02B1" wp14:editId="5C28804B">
+          <wp:inline distT="0" distB="0" distL="0" distR="0" wp14:anchorId="3A5FE323" wp14:editId="0B998225">
             <wp:extent cx="6031230" cy="4607560"/>
             <wp:effectExtent l="0" t="0" r="7620" b="2540"/>
             <wp:docPr id="1" name="Рисунок 1"/>
@@ -3211,7 +3667,7 @@
                     <pic:cNvPicPr/>
                   </pic:nvPicPr>
                   <pic:blipFill>
-                    <a:blip r:embed="rId16">
+                    <a:blip r:embed="rId18">
                       <a:extLst>
                         <a:ext uri="{28A0092B-C50C-407E-A947-70E740481C1C}">
                           <a14:useLocalDpi xmlns:a14="http://schemas.microsoft.com/office/drawing/2010/main" val="0"/>
@@ -3573,16 +4029,20 @@
         <w:br/>
         <w:t>При необходимости повторить для остальных позиций</w:t>
       </w:r>
-    </w:p>
-    <w:p>
-      <w:pPr>
-        <w:spacing w:after="0" w:line="240" w:lineRule="auto"/>
-        <w:rPr>
-          <w:rFonts w:cstheme="minorHAnsi"/>
-          <w:sz w:val="24"/>
-          <w:szCs w:val="24"/>
-        </w:rPr>
-      </w:pPr>
+      <w:r>
+        <w:rPr>
+          <w:rFonts w:ascii="Roboto" w:eastAsia="Times New Roman" w:hAnsi="Roboto" w:cs="Times New Roman"/>
+          <w:color w:val="000000"/>
+          <w:kern w:val="0"/>
+          <w:sz w:val="24"/>
+          <w:szCs w:val="24"/>
+          <w:lang w:eastAsia="ru-RU"/>
+          <w14:ligatures w14:val="none"/>
+        </w:rPr>
+        <w:t>.</w:t>
+      </w:r>
+      <w:bookmarkStart w:id="0" w:name="_GoBack"/>
+      <w:bookmarkEnd w:id="0"/>
     </w:p>
     <w:p>
       <w:pPr>
@@ -3598,8 +4058,10 @@
       <w:r>
         <w:rPr>
           <w:rFonts w:cstheme="minorHAnsi"/>
-          <w:sz w:val="24"/>
-          <w:szCs w:val="24"/>
+          <w:b/>
+          <w:bCs/>
+          <w:sz w:val="36"/>
+          <w:szCs w:val="36"/>
         </w:rPr>
         <w:br w:type="column"/>
       </w:r>
@@ -3655,17 +4117,7 @@
           <w:sz w:val="24"/>
           <w:szCs w:val="24"/>
         </w:rPr>
-        <w:t>Шум на графиках \ нестабильные показания термопар – чаще всего вызваны проблемами по их питан</w:t>
-      </w:r>
-      <w:bookmarkStart w:id="0" w:name="_GoBack"/>
-      <w:bookmarkEnd w:id="0"/>
-      <w:r>
-        <w:rPr>
-          <w:rFonts w:cstheme="minorHAnsi"/>
-          <w:sz w:val="24"/>
-          <w:szCs w:val="24"/>
-        </w:rPr>
-        <w:t>ию. Нужно выполнить все рекомендации из раздела Термопары.</w:t>
+        <w:t>Шум на графиках \ нестабильные показания термопар – чаще всего вызваны проблемами по их питанию. Нужно выполнить все рекомендации из раздела Термопары.</w:t>
       </w:r>
     </w:p>
     <w:p>
@@ -3705,7 +4157,7 @@
                     </pic:cNvPicPr>
                   </pic:nvPicPr>
                   <pic:blipFill>
-                    <a:blip r:embed="rId17">
+                    <a:blip r:embed="rId19">
                       <a:extLst>
                         <a:ext uri="{28A0092B-C50C-407E-A947-70E740481C1C}">
                           <a14:useLocalDpi xmlns:a14="http://schemas.microsoft.com/office/drawing/2010/main" val="0"/>
@@ -3894,7 +4346,7 @@
                     </pic:cNvPicPr>
                   </pic:nvPicPr>
                   <pic:blipFill>
-                    <a:blip r:embed="rId18">
+                    <a:blip r:embed="rId20">
                       <a:extLst>
                         <a:ext uri="{28A0092B-C50C-407E-A947-70E740481C1C}">
                           <a14:useLocalDpi xmlns:a14="http://schemas.microsoft.com/office/drawing/2010/main" val="0"/>
@@ -4018,7 +4470,7 @@
                     </pic:cNvPicPr>
                   </pic:nvPicPr>
                   <pic:blipFill rotWithShape="1">
-                    <a:blip r:embed="rId19">
+                    <a:blip r:embed="rId21">
                       <a:extLst>
                         <a:ext uri="{28A0092B-C50C-407E-A947-70E740481C1C}">
                           <a14:useLocalDpi xmlns:a14="http://schemas.microsoft.com/office/drawing/2010/main" val="0"/>
@@ -4176,7 +4628,7 @@
                     </pic:cNvPicPr>
                   </pic:nvPicPr>
                   <pic:blipFill rotWithShape="1">
-                    <a:blip r:embed="rId20">
+                    <a:blip r:embed="rId22">
                       <a:extLst>
                         <a:ext uri="{28A0092B-C50C-407E-A947-70E740481C1C}">
                           <a14:useLocalDpi xmlns:a14="http://schemas.microsoft.com/office/drawing/2010/main" val="0"/>
@@ -5618,7 +6070,7 @@
 </file>
 
 <file path=customXml/itemProps1.xml><?xml version="1.0" encoding="utf-8"?>
-<ds:datastoreItem xmlns:ds="http://schemas.openxmlformats.org/officeDocument/2006/customXml" ds:itemID="{C5AE2EF9-4C17-4C60-B948-86676760C101}">
+<ds:datastoreItem xmlns:ds="http://schemas.openxmlformats.org/officeDocument/2006/customXml" ds:itemID="{F5579ACC-C76A-4909-AC51-C90576F0615E}">
   <ds:schemaRefs>
     <ds:schemaRef ds:uri="http://schemas.openxmlformats.org/officeDocument/2006/bibliography"/>
   </ds:schemaRefs>

</xml_diff>